<commit_message>
try on HTTP, send data to aws lambda
</commit_message>
<xml_diff>
--- a/Mikrocontroller/Softwarepraktikum.docx
+++ b/Mikrocontroller/Softwarepraktikum.docx
@@ -86,15 +86,7 @@
                               <w:t>NS</w:t>
                             </w:r>
                             <w:r>
-                              <w:t xml:space="preserve">S, LTE und </w:t>
-                            </w:r>
-                            <w:proofErr w:type="spellStart"/>
-                            <w:r>
-                              <w:t>Narrowband</w:t>
-                            </w:r>
-                            <w:proofErr w:type="spellEnd"/>
-                            <w:r>
-                              <w:t xml:space="preserve"> IoT: </w:t>
+                              <w:t xml:space="preserve">S, LTE und Narrowband IoT: </w:t>
                             </w:r>
                             <w:r>
                               <w:br/>
@@ -140,15 +132,7 @@
                         <w:t>NS</w:t>
                       </w:r>
                       <w:r>
-                        <w:t xml:space="preserve">S, LTE und </w:t>
-                      </w:r>
-                      <w:proofErr w:type="spellStart"/>
-                      <w:r>
-                        <w:t>Narrowband</w:t>
-                      </w:r>
-                      <w:proofErr w:type="spellEnd"/>
-                      <w:r>
-                        <w:t xml:space="preserve"> IoT: </w:t>
+                        <w:t xml:space="preserve">S, LTE und Narrowband IoT: </w:t>
                       </w:r>
                       <w:r>
                         <w:br/>
@@ -548,31 +532,13 @@
                                 <w:szCs w:val="24"/>
                               </w:rPr>
                             </w:pPr>
-                            <w:proofErr w:type="spellStart"/>
                             <w:r>
                               <w:rPr>
                                 <w:b/>
                                 <w:szCs w:val="32"/>
                               </w:rPr>
-                              <w:t>Chahida</w:t>
+                              <w:t>Chahida Raddam</w:t>
                             </w:r>
-                            <w:proofErr w:type="spellEnd"/>
-                            <w:r>
-                              <w:rPr>
-                                <w:b/>
-                                <w:szCs w:val="32"/>
-                              </w:rPr>
-                              <w:t xml:space="preserve"> </w:t>
-                            </w:r>
-                            <w:proofErr w:type="spellStart"/>
-                            <w:r>
-                              <w:rPr>
-                                <w:b/>
-                                <w:szCs w:val="32"/>
-                              </w:rPr>
-                              <w:t>Raddam</w:t>
-                            </w:r>
-                            <w:proofErr w:type="spellEnd"/>
                             <w:r>
                               <w:rPr>
                                 <w:b/>
@@ -608,38 +574,20 @@
                                 <w:b/>
                                 <w:szCs w:val="32"/>
                               </w:rPr>
-                              <w:t xml:space="preserve">Yanik </w:t>
+                              <w:t>Yanik Oberheid</w:t>
                             </w:r>
-                            <w:proofErr w:type="spellStart"/>
-                            <w:r>
-                              <w:rPr>
-                                <w:b/>
-                                <w:szCs w:val="32"/>
-                              </w:rPr>
-                              <w:t>Oberheid</w:t>
-                            </w:r>
-                            <w:proofErr w:type="spellEnd"/>
                             <w:r>
                               <w:rPr>
                                 <w:b/>
                               </w:rPr>
                               <w:br/>
                             </w:r>
-                            <w:proofErr w:type="spellStart"/>
                             <w:r>
                               <w:rPr>
                                 <w:sz w:val="24"/>
                                 <w:szCs w:val="24"/>
                               </w:rPr>
-                              <w:t>Matr</w:t>
-                            </w:r>
-                            <w:proofErr w:type="spellEnd"/>
-                            <w:r>
-                              <w:rPr>
-                                <w:sz w:val="24"/>
-                                <w:szCs w:val="24"/>
-                              </w:rPr>
-                              <w:t xml:space="preserve">.-Nr.: </w:t>
+                              <w:t xml:space="preserve">Matr.-Nr.: </w:t>
                             </w:r>
                             <w:r>
                               <w:rPr>
@@ -662,21 +610,12 @@
                               </w:rPr>
                               <w:tab/>
                             </w:r>
-                            <w:proofErr w:type="spellStart"/>
                             <w:r>
                               <w:rPr>
                                 <w:sz w:val="24"/>
                                 <w:szCs w:val="24"/>
                               </w:rPr>
-                              <w:t>Matr</w:t>
-                            </w:r>
-                            <w:proofErr w:type="spellEnd"/>
-                            <w:r>
-                              <w:rPr>
-                                <w:sz w:val="24"/>
-                                <w:szCs w:val="24"/>
-                              </w:rPr>
-                              <w:t xml:space="preserve">.-Nr.: </w:t>
+                              <w:t xml:space="preserve">Matr.-Nr.: </w:t>
                             </w:r>
                             <w:r>
                               <w:rPr>
@@ -699,21 +638,12 @@
                               </w:rPr>
                               <w:tab/>
                             </w:r>
-                            <w:proofErr w:type="spellStart"/>
                             <w:r>
                               <w:rPr>
                                 <w:sz w:val="24"/>
                                 <w:szCs w:val="24"/>
                               </w:rPr>
-                              <w:t>Matr</w:t>
-                            </w:r>
-                            <w:proofErr w:type="spellEnd"/>
-                            <w:r>
-                              <w:rPr>
-                                <w:sz w:val="24"/>
-                                <w:szCs w:val="24"/>
-                              </w:rPr>
-                              <w:t xml:space="preserve">.-Nr.: </w:t>
+                              <w:t xml:space="preserve">Matr.-Nr.: </w:t>
                             </w:r>
                             <w:r>
                               <w:rPr>
@@ -729,21 +659,12 @@
                               </w:rPr>
                               <w:br/>
                             </w:r>
-                            <w:proofErr w:type="spellStart"/>
                             <w:r>
                               <w:rPr>
                                 <w:sz w:val="24"/>
                                 <w:szCs w:val="24"/>
                               </w:rPr>
-                              <w:t>Matr</w:t>
-                            </w:r>
-                            <w:proofErr w:type="spellEnd"/>
-                            <w:r>
-                              <w:rPr>
-                                <w:sz w:val="24"/>
-                                <w:szCs w:val="24"/>
-                              </w:rPr>
-                              <w:t xml:space="preserve">.-Nr.: </w:t>
+                              <w:t xml:space="preserve">Matr.-Nr.: </w:t>
                             </w:r>
                             <w:r>
                               <w:rPr>
@@ -761,15 +682,7 @@
                               </w:rPr>
                             </w:pPr>
                             <w:r>
-                              <w:t xml:space="preserve">am </w:t>
-                            </w:r>
-                            <w:proofErr w:type="spellStart"/>
-                            <w:r>
-                              <w:t>tt</w:t>
-                            </w:r>
-                            <w:proofErr w:type="spellEnd"/>
-                            <w:r>
-                              <w:t>. Monat Jahr</w:t>
+                              <w:t>am tt. Monat Jahr</w:t>
                             </w:r>
                             <w:r>
                               <w:t xml:space="preserve"> </w:t>
@@ -857,31 +770,13 @@
                           <w:szCs w:val="24"/>
                         </w:rPr>
                       </w:pPr>
-                      <w:proofErr w:type="spellStart"/>
                       <w:r>
                         <w:rPr>
                           <w:b/>
                           <w:szCs w:val="32"/>
                         </w:rPr>
-                        <w:t>Chahida</w:t>
+                        <w:t>Chahida Raddam</w:t>
                       </w:r>
-                      <w:proofErr w:type="spellEnd"/>
-                      <w:r>
-                        <w:rPr>
-                          <w:b/>
-                          <w:szCs w:val="32"/>
-                        </w:rPr>
-                        <w:t xml:space="preserve"> </w:t>
-                      </w:r>
-                      <w:proofErr w:type="spellStart"/>
-                      <w:r>
-                        <w:rPr>
-                          <w:b/>
-                          <w:szCs w:val="32"/>
-                        </w:rPr>
-                        <w:t>Raddam</w:t>
-                      </w:r>
-                      <w:proofErr w:type="spellEnd"/>
                       <w:r>
                         <w:rPr>
                           <w:b/>
@@ -917,38 +812,20 @@
                           <w:b/>
                           <w:szCs w:val="32"/>
                         </w:rPr>
-                        <w:t xml:space="preserve">Yanik </w:t>
+                        <w:t>Yanik Oberheid</w:t>
                       </w:r>
-                      <w:proofErr w:type="spellStart"/>
-                      <w:r>
-                        <w:rPr>
-                          <w:b/>
-                          <w:szCs w:val="32"/>
-                        </w:rPr>
-                        <w:t>Oberheid</w:t>
-                      </w:r>
-                      <w:proofErr w:type="spellEnd"/>
                       <w:r>
                         <w:rPr>
                           <w:b/>
                         </w:rPr>
                         <w:br/>
                       </w:r>
-                      <w:proofErr w:type="spellStart"/>
                       <w:r>
                         <w:rPr>
                           <w:sz w:val="24"/>
                           <w:szCs w:val="24"/>
                         </w:rPr>
-                        <w:t>Matr</w:t>
-                      </w:r>
-                      <w:proofErr w:type="spellEnd"/>
-                      <w:r>
-                        <w:rPr>
-                          <w:sz w:val="24"/>
-                          <w:szCs w:val="24"/>
-                        </w:rPr>
-                        <w:t xml:space="preserve">.-Nr.: </w:t>
+                        <w:t xml:space="preserve">Matr.-Nr.: </w:t>
                       </w:r>
                       <w:r>
                         <w:rPr>
@@ -971,21 +848,12 @@
                         </w:rPr>
                         <w:tab/>
                       </w:r>
-                      <w:proofErr w:type="spellStart"/>
                       <w:r>
                         <w:rPr>
                           <w:sz w:val="24"/>
                           <w:szCs w:val="24"/>
                         </w:rPr>
-                        <w:t>Matr</w:t>
-                      </w:r>
-                      <w:proofErr w:type="spellEnd"/>
-                      <w:r>
-                        <w:rPr>
-                          <w:sz w:val="24"/>
-                          <w:szCs w:val="24"/>
-                        </w:rPr>
-                        <w:t xml:space="preserve">.-Nr.: </w:t>
+                        <w:t xml:space="preserve">Matr.-Nr.: </w:t>
                       </w:r>
                       <w:r>
                         <w:rPr>
@@ -1008,21 +876,12 @@
                         </w:rPr>
                         <w:tab/>
                       </w:r>
-                      <w:proofErr w:type="spellStart"/>
                       <w:r>
                         <w:rPr>
                           <w:sz w:val="24"/>
                           <w:szCs w:val="24"/>
                         </w:rPr>
-                        <w:t>Matr</w:t>
-                      </w:r>
-                      <w:proofErr w:type="spellEnd"/>
-                      <w:r>
-                        <w:rPr>
-                          <w:sz w:val="24"/>
-                          <w:szCs w:val="24"/>
-                        </w:rPr>
-                        <w:t xml:space="preserve">.-Nr.: </w:t>
+                        <w:t xml:space="preserve">Matr.-Nr.: </w:t>
                       </w:r>
                       <w:r>
                         <w:rPr>
@@ -1038,21 +897,12 @@
                         </w:rPr>
                         <w:br/>
                       </w:r>
-                      <w:proofErr w:type="spellStart"/>
                       <w:r>
                         <w:rPr>
                           <w:sz w:val="24"/>
                           <w:szCs w:val="24"/>
                         </w:rPr>
-                        <w:t>Matr</w:t>
-                      </w:r>
-                      <w:proofErr w:type="spellEnd"/>
-                      <w:r>
-                        <w:rPr>
-                          <w:sz w:val="24"/>
-                          <w:szCs w:val="24"/>
-                        </w:rPr>
-                        <w:t xml:space="preserve">.-Nr.: </w:t>
+                        <w:t xml:space="preserve">Matr.-Nr.: </w:t>
                       </w:r>
                       <w:r>
                         <w:rPr>
@@ -1070,15 +920,7 @@
                         </w:rPr>
                       </w:pPr>
                       <w:r>
-                        <w:t xml:space="preserve">am </w:t>
-                      </w:r>
-                      <w:proofErr w:type="spellStart"/>
-                      <w:r>
-                        <w:t>tt</w:t>
-                      </w:r>
-                      <w:proofErr w:type="spellEnd"/>
-                      <w:r>
-                        <w:t>. Monat Jahr</w:t>
+                        <w:t>am tt. Monat Jahr</w:t>
                       </w:r>
                       <w:r>
                         <w:t xml:space="preserve"> </w:t>
@@ -1116,8 +958,8 @@
           <w:rFonts w:cs="Arial"/>
         </w:rPr>
       </w:pPr>
-      <w:bookmarkStart w:id="0" w:name="_Ref491742389"/>
-      <w:bookmarkStart w:id="1" w:name="_Toc182795913"/>
+      <w:bookmarkStart w:id="0" w:name="_Toc182795913"/>
+      <w:bookmarkStart w:id="1" w:name="_Ref491742389"/>
       <w:r>
         <w:rPr>
           <w:rFonts w:cs="Arial"/>
@@ -1125,7 +967,7 @@
         <w:lastRenderedPageBreak/>
         <w:t>Ehrenwörtliche Erklärung</w:t>
       </w:r>
-      <w:bookmarkEnd w:id="1"/>
+      <w:bookmarkEnd w:id="0"/>
     </w:p>
     <w:p>
       <w:pPr>
@@ -1141,7 +983,7 @@
         </w:rPr>
       </w:pPr>
       <w:bookmarkStart w:id="2" w:name="_Toc182795914"/>
-      <w:bookmarkEnd w:id="0"/>
+      <w:bookmarkEnd w:id="1"/>
       <w:r>
         <w:rPr>
           <w:rFonts w:cs="Arial"/>
@@ -2573,12 +2415,14 @@
           <w:rFonts w:asciiTheme="minorHAnsi" w:eastAsiaTheme="minorEastAsia" w:hAnsiTheme="minorHAnsi" w:cstheme="minorBidi"/>
           <w:kern w:val="2"/>
           <w:szCs w:val="24"/>
+          <w:lang w:val="en-US"/>
           <w14:ligatures w14:val="standardContextual"/>
         </w:rPr>
       </w:pPr>
       <w:r>
         <w:rPr>
           <w:rFonts w:cs="Arial"/>
+          <w:lang w:val="en-US"/>
         </w:rPr>
         <w:t>5.1</w:t>
       </w:r>
@@ -2587,6 +2431,7 @@
           <w:rFonts w:asciiTheme="minorHAnsi" w:eastAsiaTheme="minorEastAsia" w:hAnsiTheme="minorHAnsi" w:cstheme="minorBidi"/>
           <w:kern w:val="2"/>
           <w:szCs w:val="24"/>
+          <w:lang w:val="en-US"/>
           <w14:ligatures w14:val="standardContextual"/>
         </w:rPr>
         <w:tab/>
@@ -2594,22 +2439,32 @@
       <w:r>
         <w:rPr>
           <w:rFonts w:cs="Arial"/>
+          <w:lang w:val="en-US"/>
         </w:rPr>
         <w:t>Serial Port</w:t>
       </w:r>
       <w:r>
+        <w:rPr>
+          <w:lang w:val="en-US"/>
+        </w:rPr>
         <w:tab/>
       </w:r>
       <w:r>
         <w:fldChar w:fldCharType="begin"/>
       </w:r>
       <w:r>
+        <w:rPr>
+          <w:lang w:val="en-US"/>
+        </w:rPr>
         <w:instrText xml:space="preserve"> PAGEREF _Toc182795940 \h </w:instrText>
       </w:r>
       <w:r>
         <w:fldChar w:fldCharType="separate"/>
       </w:r>
       <w:r>
+        <w:rPr>
+          <w:lang w:val="en-US"/>
+        </w:rPr>
         <w:t>25</w:t>
       </w:r>
       <w:r>
@@ -2623,12 +2478,14 @@
           <w:rFonts w:asciiTheme="minorHAnsi" w:eastAsiaTheme="minorEastAsia" w:hAnsiTheme="minorHAnsi" w:cstheme="minorBidi"/>
           <w:kern w:val="2"/>
           <w:szCs w:val="24"/>
+          <w:lang w:val="en-US"/>
           <w14:ligatures w14:val="standardContextual"/>
         </w:rPr>
       </w:pPr>
       <w:r>
         <w:rPr>
           <w:rFonts w:cs="Arial"/>
+          <w:lang w:val="en-US"/>
         </w:rPr>
         <w:t>5.2</w:t>
       </w:r>
@@ -2637,6 +2494,7 @@
           <w:rFonts w:asciiTheme="minorHAnsi" w:eastAsiaTheme="minorEastAsia" w:hAnsiTheme="minorHAnsi" w:cstheme="minorBidi"/>
           <w:kern w:val="2"/>
           <w:szCs w:val="24"/>
+          <w:lang w:val="en-US"/>
           <w14:ligatures w14:val="standardContextual"/>
         </w:rPr>
         <w:tab/>
@@ -2644,22 +2502,32 @@
       <w:r>
         <w:rPr>
           <w:rFonts w:cs="Arial"/>
+          <w:lang w:val="en-US"/>
         </w:rPr>
         <w:t>AT Command</w:t>
       </w:r>
       <w:r>
+        <w:rPr>
+          <w:lang w:val="en-US"/>
+        </w:rPr>
         <w:tab/>
       </w:r>
       <w:r>
         <w:fldChar w:fldCharType="begin"/>
       </w:r>
       <w:r>
+        <w:rPr>
+          <w:lang w:val="en-US"/>
+        </w:rPr>
         <w:instrText xml:space="preserve"> PAGEREF _Toc182795941 \h </w:instrText>
       </w:r>
       <w:r>
         <w:fldChar w:fldCharType="separate"/>
       </w:r>
       <w:r>
+        <w:rPr>
+          <w:lang w:val="en-US"/>
+        </w:rPr>
         <w:t>25</w:t>
       </w:r>
       <w:r>
@@ -2673,12 +2541,14 @@
           <w:rFonts w:asciiTheme="minorHAnsi" w:eastAsiaTheme="minorEastAsia" w:hAnsiTheme="minorHAnsi" w:cstheme="minorBidi"/>
           <w:kern w:val="2"/>
           <w:szCs w:val="24"/>
+          <w:lang w:val="en-US"/>
           <w14:ligatures w14:val="standardContextual"/>
         </w:rPr>
       </w:pPr>
       <w:r>
         <w:rPr>
           <w:rFonts w:cs="Arial"/>
+          <w:lang w:val="en-US"/>
         </w:rPr>
         <w:t>5.3</w:t>
       </w:r>
@@ -2687,6 +2557,7 @@
           <w:rFonts w:asciiTheme="minorHAnsi" w:eastAsiaTheme="minorEastAsia" w:hAnsiTheme="minorHAnsi" w:cstheme="minorBidi"/>
           <w:kern w:val="2"/>
           <w:szCs w:val="24"/>
+          <w:lang w:val="en-US"/>
           <w14:ligatures w14:val="standardContextual"/>
         </w:rPr>
         <w:tab/>
@@ -2694,22 +2565,32 @@
       <w:r>
         <w:rPr>
           <w:rFonts w:cs="Arial"/>
+          <w:lang w:val="en-US"/>
         </w:rPr>
         <w:t>BG96_Serial Klasse</w:t>
       </w:r>
       <w:r>
+        <w:rPr>
+          <w:lang w:val="en-US"/>
+        </w:rPr>
         <w:tab/>
       </w:r>
       <w:r>
         <w:fldChar w:fldCharType="begin"/>
       </w:r>
       <w:r>
+        <w:rPr>
+          <w:lang w:val="en-US"/>
+        </w:rPr>
         <w:instrText xml:space="preserve"> PAGEREF _Toc182795942 \h </w:instrText>
       </w:r>
       <w:r>
         <w:fldChar w:fldCharType="separate"/>
       </w:r>
       <w:r>
+        <w:rPr>
+          <w:lang w:val="en-US"/>
+        </w:rPr>
         <w:t>26</w:t>
       </w:r>
       <w:r>
@@ -2876,6 +2757,7 @@
           <w:rFonts w:asciiTheme="minorHAnsi" w:eastAsiaTheme="minorEastAsia" w:hAnsiTheme="minorHAnsi" w:cstheme="minorBidi"/>
           <w:kern w:val="2"/>
           <w:szCs w:val="24"/>
+          <w:lang w:val="en-US"/>
           <w14:ligatures w14:val="standardContextual"/>
         </w:rPr>
       </w:pPr>
@@ -2887,120 +2769,141 @@
         <w:t>6.2</w:t>
       </w:r>
       <w:r>
+        <w:rPr>
+          <w:rFonts w:asciiTheme="minorHAnsi" w:eastAsiaTheme="minorEastAsia" w:hAnsiTheme="minorHAnsi" w:cstheme="minorBidi"/>
+          <w:kern w:val="2"/>
+          <w:szCs w:val="24"/>
+          <w:lang w:val="en-US"/>
+          <w14:ligatures w14:val="standardContextual"/>
+        </w:rPr>
+        <w:tab/>
+      </w:r>
+      <w:r>
+        <w:rPr>
+          <w:rFonts w:cs="Arial"/>
+          <w:lang w:val="en-US"/>
+        </w:rPr>
+        <w:t>Transmission Control Protocol (TCP)</w:t>
+      </w:r>
+      <w:r>
+        <w:rPr>
+          <w:lang w:val="en-US"/>
+        </w:rPr>
+        <w:tab/>
+      </w:r>
+      <w:r>
+        <w:fldChar w:fldCharType="begin"/>
+      </w:r>
+      <w:r>
+        <w:rPr>
+          <w:lang w:val="en-US"/>
+        </w:rPr>
+        <w:instrText xml:space="preserve"> PAGEREF _Toc182795946 \h </w:instrText>
+      </w:r>
+      <w:r>
+        <w:fldChar w:fldCharType="separate"/>
+      </w:r>
+      <w:r>
+        <w:rPr>
+          <w:lang w:val="en-US"/>
+        </w:rPr>
+        <w:t>31</w:t>
+      </w:r>
+      <w:r>
+        <w:fldChar w:fldCharType="end"/>
+      </w:r>
+    </w:p>
+    <w:p>
+      <w:pPr>
+        <w:pStyle w:val="Verzeichnis2"/>
+        <w:rPr>
+          <w:rFonts w:asciiTheme="minorHAnsi" w:eastAsiaTheme="minorEastAsia" w:hAnsiTheme="minorHAnsi" w:cstheme="minorBidi"/>
+          <w:kern w:val="2"/>
+          <w:szCs w:val="24"/>
+          <w:lang w:val="en-US"/>
+          <w14:ligatures w14:val="standardContextual"/>
+        </w:rPr>
+      </w:pPr>
+      <w:r>
+        <w:rPr>
+          <w:rFonts w:cs="Arial"/>
+          <w:lang w:val="en-US"/>
+        </w:rPr>
+        <w:t>6.3</w:t>
+      </w:r>
+      <w:r>
+        <w:rPr>
+          <w:rFonts w:asciiTheme="minorHAnsi" w:eastAsiaTheme="minorEastAsia" w:hAnsiTheme="minorHAnsi" w:cstheme="minorBidi"/>
+          <w:kern w:val="2"/>
+          <w:szCs w:val="24"/>
+          <w:lang w:val="en-US"/>
+          <w14:ligatures w14:val="standardContextual"/>
+        </w:rPr>
+        <w:tab/>
+      </w:r>
+      <w:r>
+        <w:rPr>
+          <w:rFonts w:cs="Arial"/>
+          <w:lang w:val="en-US"/>
+        </w:rPr>
+        <w:t>Secure Socket Layer (SSL) Connection</w:t>
+      </w:r>
+      <w:r>
+        <w:rPr>
+          <w:lang w:val="en-US"/>
+        </w:rPr>
+        <w:tab/>
+      </w:r>
+      <w:r>
+        <w:fldChar w:fldCharType="begin"/>
+      </w:r>
+      <w:r>
+        <w:rPr>
+          <w:lang w:val="en-US"/>
+        </w:rPr>
+        <w:instrText xml:space="preserve"> PAGEREF _Toc182795947 \h </w:instrText>
+      </w:r>
+      <w:r>
+        <w:fldChar w:fldCharType="separate"/>
+      </w:r>
+      <w:r>
+        <w:rPr>
+          <w:lang w:val="en-US"/>
+        </w:rPr>
+        <w:t>32</w:t>
+      </w:r>
+      <w:r>
+        <w:fldChar w:fldCharType="end"/>
+      </w:r>
+    </w:p>
+    <w:p>
+      <w:pPr>
+        <w:pStyle w:val="Verzeichnis2"/>
         <w:rPr>
           <w:rFonts w:asciiTheme="minorHAnsi" w:eastAsiaTheme="minorEastAsia" w:hAnsiTheme="minorHAnsi" w:cstheme="minorBidi"/>
           <w:kern w:val="2"/>
           <w:szCs w:val="24"/>
           <w14:ligatures w14:val="standardContextual"/>
         </w:rPr>
-        <w:tab/>
-      </w:r>
-      <w:r>
-        <w:rPr>
-          <w:rFonts w:cs="Arial"/>
-          <w:lang w:val="en-US"/>
-        </w:rPr>
-        <w:t>Transmission Control Protocol (TCP)</w:t>
-      </w:r>
-      <w:r>
-        <w:tab/>
-      </w:r>
-      <w:r>
-        <w:fldChar w:fldCharType="begin"/>
-      </w:r>
-      <w:r>
-        <w:instrText xml:space="preserve"> PAGEREF _Toc182795946 \h </w:instrText>
-      </w:r>
-      <w:r>
-        <w:fldChar w:fldCharType="separate"/>
-      </w:r>
-      <w:r>
-        <w:t>31</w:t>
-      </w:r>
-      <w:r>
-        <w:fldChar w:fldCharType="end"/>
-      </w:r>
-    </w:p>
-    <w:p>
-      <w:pPr>
-        <w:pStyle w:val="Verzeichnis2"/>
+      </w:pPr>
+      <w:r>
+        <w:rPr>
+          <w:rFonts w:cs="Arial"/>
+        </w:rPr>
+        <w:t>6.4</w:t>
+      </w:r>
+      <w:r>
         <w:rPr>
           <w:rFonts w:asciiTheme="minorHAnsi" w:eastAsiaTheme="minorEastAsia" w:hAnsiTheme="minorHAnsi" w:cstheme="minorBidi"/>
           <w:kern w:val="2"/>
           <w:szCs w:val="24"/>
           <w14:ligatures w14:val="standardContextual"/>
         </w:rPr>
-      </w:pPr>
-      <w:r>
-        <w:rPr>
-          <w:rFonts w:cs="Arial"/>
-        </w:rPr>
-        <w:t>6.3</w:t>
-      </w:r>
-      <w:r>
-        <w:rPr>
-          <w:rFonts w:asciiTheme="minorHAnsi" w:eastAsiaTheme="minorEastAsia" w:hAnsiTheme="minorHAnsi" w:cstheme="minorBidi"/>
-          <w:kern w:val="2"/>
-          <w:szCs w:val="24"/>
-          <w14:ligatures w14:val="standardContextual"/>
-        </w:rPr>
         <w:tab/>
       </w:r>
       <w:r>
         <w:rPr>
           <w:rFonts w:cs="Arial"/>
-        </w:rPr>
-        <w:t>Secure Socket Layer (SSL) Connection</w:t>
-      </w:r>
-      <w:r>
-        <w:tab/>
-      </w:r>
-      <w:r>
-        <w:fldChar w:fldCharType="begin"/>
-      </w:r>
-      <w:r>
-        <w:instrText xml:space="preserve"> PAGEREF _Toc182795947 \h </w:instrText>
-      </w:r>
-      <w:r>
-        <w:fldChar w:fldCharType="separate"/>
-      </w:r>
-      <w:r>
-        <w:t>32</w:t>
-      </w:r>
-      <w:r>
-        <w:fldChar w:fldCharType="end"/>
-      </w:r>
-    </w:p>
-    <w:p>
-      <w:pPr>
-        <w:pStyle w:val="Verzeichnis2"/>
-        <w:rPr>
-          <w:rFonts w:asciiTheme="minorHAnsi" w:eastAsiaTheme="minorEastAsia" w:hAnsiTheme="minorHAnsi" w:cstheme="minorBidi"/>
-          <w:kern w:val="2"/>
-          <w:szCs w:val="24"/>
-          <w14:ligatures w14:val="standardContextual"/>
-        </w:rPr>
-      </w:pPr>
-      <w:r>
-        <w:rPr>
-          <w:rFonts w:cs="Arial"/>
-          <w:lang w:val="en-US"/>
-        </w:rPr>
-        <w:t>6.4</w:t>
-      </w:r>
-      <w:r>
-        <w:rPr>
-          <w:rFonts w:asciiTheme="minorHAnsi" w:eastAsiaTheme="minorEastAsia" w:hAnsiTheme="minorHAnsi" w:cstheme="minorBidi"/>
-          <w:kern w:val="2"/>
-          <w:szCs w:val="24"/>
-          <w14:ligatures w14:val="standardContextual"/>
-        </w:rPr>
-        <w:tab/>
-      </w:r>
-      <w:r>
-        <w:rPr>
-          <w:rFonts w:cs="Arial"/>
-          <w:lang w:val="en-US"/>
         </w:rPr>
         <w:t>Message Queue Telemetry Transport (MQTT)</w:t>
       </w:r>
@@ -3037,7 +2940,6 @@
       <w:r>
         <w:rPr>
           <w:rFonts w:cs="Arial"/>
-          <w:lang w:val="en-US"/>
         </w:rPr>
         <w:t>7</w:t>
       </w:r>
@@ -3054,7 +2956,6 @@
       <w:r>
         <w:rPr>
           <w:rFonts w:cs="Arial"/>
-          <w:lang w:val="en-US"/>
         </w:rPr>
         <w:t>Lokalisierung</w:t>
       </w:r>
@@ -3090,7 +2991,6 @@
       <w:r>
         <w:rPr>
           <w:rFonts w:cs="Arial"/>
-          <w:lang w:val="en-US"/>
         </w:rPr>
         <w:t>7.1</w:t>
       </w:r>
@@ -3106,7 +3006,6 @@
       <w:r>
         <w:rPr>
           <w:rFonts w:cs="Arial"/>
-          <w:lang w:val="en-US"/>
         </w:rPr>
         <w:t>GPS</w:t>
       </w:r>
@@ -3142,7 +3041,6 @@
       <w:r>
         <w:rPr>
           <w:rFonts w:cs="Arial"/>
-          <w:lang w:val="en-US"/>
         </w:rPr>
         <w:t>7.2</w:t>
       </w:r>
@@ -3158,7 +3056,6 @@
       <w:r>
         <w:rPr>
           <w:rFonts w:cs="Arial"/>
-          <w:lang w:val="en-US"/>
         </w:rPr>
         <w:t>LTE</w:t>
       </w:r>
@@ -3194,7 +3091,6 @@
       <w:r>
         <w:rPr>
           <w:rFonts w:cs="Arial"/>
-          <w:lang w:val="en-US"/>
         </w:rPr>
         <w:t>7.3</w:t>
       </w:r>
@@ -3210,7 +3106,6 @@
       <w:r>
         <w:rPr>
           <w:rFonts w:cs="Arial"/>
-          <w:lang w:val="en-US"/>
         </w:rPr>
         <w:t>Narrowband IoT</w:t>
       </w:r>
@@ -3246,7 +3141,6 @@
       <w:r>
         <w:rPr>
           <w:rFonts w:cs="Arial"/>
-          <w:lang w:val="en-US"/>
         </w:rPr>
         <w:t>7.4</w:t>
       </w:r>
@@ -3262,7 +3156,6 @@
       <w:r>
         <w:rPr>
           <w:rFonts w:cs="Arial"/>
-          <w:lang w:val="en-US"/>
         </w:rPr>
         <w:t>Auswertung</w:t>
       </w:r>
@@ -5599,7 +5492,19 @@
         <w:rPr>
           <w:rFonts w:ascii="Arial" w:hAnsi="Arial" w:cs="Arial"/>
         </w:rPr>
-        <w:t xml:space="preserve">Die Programmierung von GPS-Trackern auf Mikrocontrollern, wie z. B. einem ESP32 oder Arduino, erfolgt in der Regel durch die Integration eines GPS-Moduls (z. B. NEO-6M) und die Nutzung einer seriellen UART-Schnittstelle. Diese GPS-Module übermitteln ihre Standortdaten in einem standardisierten Format, wie NMEA (National Marine Electronics </w:t>
+        <w:t>Die Programmierung von GPS-Trackern auf Mikrocontrollern, wie z. B. einem ESP32 oder Arduino, erfolgt in der Regel durch die Integration eines GPS-Moduls (</w:t>
+      </w:r>
+      <w:r>
+        <w:rPr>
+          <w:rFonts w:ascii="Arial" w:hAnsi="Arial" w:cs="Arial"/>
+        </w:rPr>
+        <w:t>hier BG96</w:t>
+      </w:r>
+      <w:r>
+        <w:rPr>
+          <w:rFonts w:ascii="Arial" w:hAnsi="Arial" w:cs="Arial"/>
+        </w:rPr>
+        <w:t xml:space="preserve">) und die Nutzung einer seriellen UART-Schnittstelle. Diese GPS-Module übermitteln ihre Standortdaten in einem standardisierten Format, wie NMEA (National Marine Electronics </w:t>
       </w:r>
       <w:proofErr w:type="spellStart"/>
       <w:r>
@@ -8479,6 +8384,114 @@
       <w:bookmarkEnd w:id="32"/>
     </w:p>
     <w:p>
+      <w:r>
+        <w:t xml:space="preserve">Für unser Projekt wird ein vom Auftraggeber bereitgestellter Mikrocontroller verwendet, dessen Architektur und Pinbelegung mit dem Arduino Zero kompatibel ist. Der Mikrocontroller basiert auf dem SAMD21G18 (ARM® Cortex®-M0+ Chip, 32 Bit). In die Schaltung des Mikrocontrollers wurden ein Temperatur- und Luftfeuchtigkeitssensor (HPP845E131R5), ein Beschleunigungssensor (BMA456) sowie Anschlüsse für ein separates Funkmodul (BG96) integriert. Zusätzlich wurde der Arduino-Bootloader auf den Mikrocontroller </w:t>
+      </w:r>
+      <w:proofErr w:type="spellStart"/>
+      <w:r>
+        <w:t>geflasht</w:t>
+      </w:r>
+      <w:proofErr w:type="spellEnd"/>
+      <w:r>
+        <w:t>, wodurch dieser wie ein Arduino programmierbar ist.</w:t>
+      </w:r>
+    </w:p>
+    <w:p>
+      <w:pPr>
+        <w:keepNext/>
+      </w:pPr>
+      <w:r>
+        <w:drawing>
+          <wp:inline distT="0" distB="0" distL="0" distR="0" wp14:anchorId="47E25C61" wp14:editId="09EFE5AD">
+            <wp:extent cx="5743575" cy="3915856"/>
+            <wp:effectExtent l="0" t="0" r="0" b="8890"/>
+            <wp:docPr id="526864534" name="Grafik 1" descr="Ein Bild, das Text, Screenshot, Design enthält.&#10;&#10;Automatisch generierte Beschreibung"/>
+            <wp:cNvGraphicFramePr>
+              <a:graphicFrameLocks xmlns:a="http://schemas.openxmlformats.org/drawingml/2006/main" noChangeAspect="1"/>
+            </wp:cNvGraphicFramePr>
+            <a:graphic xmlns:a="http://schemas.openxmlformats.org/drawingml/2006/main">
+              <a:graphicData uri="http://schemas.openxmlformats.org/drawingml/2006/picture">
+                <pic:pic xmlns:pic="http://schemas.openxmlformats.org/drawingml/2006/picture">
+                  <pic:nvPicPr>
+                    <pic:cNvPr id="526864534" name="Grafik 1" descr="Ein Bild, das Text, Screenshot, Design enthält.&#10;&#10;Automatisch generierte Beschreibung"/>
+                    <pic:cNvPicPr/>
+                  </pic:nvPicPr>
+                  <pic:blipFill>
+                    <a:blip r:embed="rId13"/>
+                    <a:stretch>
+                      <a:fillRect/>
+                    </a:stretch>
+                  </pic:blipFill>
+                  <pic:spPr>
+                    <a:xfrm>
+                      <a:off x="0" y="0"/>
+                      <a:ext cx="5754216" cy="3923111"/>
+                    </a:xfrm>
+                    <a:prstGeom prst="rect">
+                      <a:avLst/>
+                    </a:prstGeom>
+                  </pic:spPr>
+                </pic:pic>
+              </a:graphicData>
+            </a:graphic>
+          </wp:inline>
+        </w:drawing>
+      </w:r>
+    </w:p>
+    <w:p>
+      <w:pPr>
+        <w:pStyle w:val="Beschriftung"/>
+      </w:pPr>
+      <w:r>
+        <w:t xml:space="preserve">Abbildung </w:t>
+      </w:r>
+      <w:r>
+        <w:fldChar w:fldCharType="begin"/>
+      </w:r>
+      <w:r>
+        <w:instrText xml:space="preserve"> SEQ Abbildung \* ARABIC </w:instrText>
+      </w:r>
+      <w:r>
+        <w:fldChar w:fldCharType="separate"/>
+      </w:r>
+      <w:r>
+        <w:rPr>
+          <w:noProof/>
+        </w:rPr>
+        <w:t>6</w:t>
+      </w:r>
+      <w:r>
+        <w:fldChar w:fldCharType="end"/>
+      </w:r>
+      <w:r>
+        <w:t xml:space="preserve">: </w:t>
+      </w:r>
+      <w:r>
+        <w:t xml:space="preserve">Arduino </w:t>
+      </w:r>
+      <w:r>
+        <w:t>Zero Pinbelegung</w:t>
+      </w:r>
+    </w:p>
+    <w:p>
+      <w:r>
+        <w:t xml:space="preserve">Für die Programmierung des Projekts wird die Programmiersprache C/C++ verwendet, da sie eine hohe Effizienz und ressourcenschonende Implementierung ermöglicht. Zur Entwicklung steht ein Mini-USB-Anschluss zur Verfügung, der als serielle Schnittstelle dient. In der späteren Produktion wird dieser Mini-USB-Anschluss nicht verbaut. Stattdessen erfolgt die Programmierung direkt über ein </w:t>
+      </w:r>
+      <w:proofErr w:type="spellStart"/>
+      <w:r>
+        <w:t>Atmel</w:t>
+      </w:r>
+      <w:proofErr w:type="spellEnd"/>
+      <w:r>
+        <w:t>-ICE-Debugger-Interface.</w:t>
+      </w:r>
+    </w:p>
+    <w:p>
+      <w:r>
+        <w:t>Die Stromversorgung des Mikrocontrollers erfolgt über zwei Lithium-Ionen-Batterien mit jeweils 3,6 V.</w:t>
+      </w:r>
+    </w:p>
+    <w:p>
       <w:pPr>
         <w:pStyle w:val="berschrift2"/>
         <w:spacing w:before="0" w:line="360" w:lineRule="auto"/>
@@ -8493,6 +8506,7 @@
         <w:rPr>
           <w:rFonts w:cs="Arial"/>
         </w:rPr>
+        <w:lastRenderedPageBreak/>
         <w:t>Quectel</w:t>
       </w:r>
       <w:proofErr w:type="spellEnd"/>
@@ -8511,73 +8525,42 @@
       <w:bookmarkEnd w:id="33"/>
     </w:p>
     <w:p>
-      <w:pPr>
-        <w:spacing w:before="0" w:line="360" w:lineRule="auto"/>
-        <w:rPr>
-          <w:rFonts w:ascii="Arial" w:hAnsi="Arial" w:cs="Arial"/>
-        </w:rPr>
-      </w:pPr>
-      <w:r>
-        <w:rPr>
-          <w:rFonts w:ascii="Arial" w:hAnsi="Arial" w:cs="Arial"/>
-        </w:rPr>
-        <w:t xml:space="preserve">Das BG96-Modem ist ein kompaktes und kosteneffizientes LTE Cat M1/Cat NB1/EGPRS- sowie NB-IoT- und GNSS-Modul gemäß 3GPP Release 13. Es unterstützt globale Frequenzbänder, bietet eine maximale Datenrate von 375 </w:t>
+      <w:r>
+        <w:t xml:space="preserve">Das </w:t>
       </w:r>
       <w:proofErr w:type="spellStart"/>
       <w:r>
-        <w:rPr>
-          <w:rFonts w:ascii="Arial" w:hAnsi="Arial" w:cs="Arial"/>
-        </w:rPr>
-        <w:t>Kbps</w:t>
+        <w:t>Quectel</w:t>
       </w:r>
       <w:proofErr w:type="spellEnd"/>
       <w:r>
-        <w:rPr>
-          <w:rFonts w:ascii="Arial" w:hAnsi="Arial" w:cs="Arial"/>
-        </w:rPr>
-        <w:t xml:space="preserve"> im </w:t>
+        <w:t xml:space="preserve"> BG96 LTE Cat M1/Cat NB1/EGPRS-Modul, das in unserem Projekt verwendet wird, unterstützt eine Vielzahl von Funktechnologien. Es bietet Konnektivität über LTE-M, </w:t>
       </w:r>
       <w:proofErr w:type="spellStart"/>
       <w:r>
-        <w:rPr>
-          <w:rFonts w:ascii="Arial" w:hAnsi="Arial" w:cs="Arial"/>
-        </w:rPr>
-        <w:t>Downlink</w:t>
+        <w:t>Narrowband</w:t>
       </w:r>
       <w:proofErr w:type="spellEnd"/>
       <w:r>
-        <w:rPr>
-          <w:rFonts w:ascii="Arial" w:hAnsi="Arial" w:cs="Arial"/>
-        </w:rPr>
-        <w:t xml:space="preserve"> und Uplink, und zeichnet sich durch niedrigen Stromverbrauch und Halbduplex-Betrieb in LTE-Netzwerken aus. Zudem ist es kompatibel mit </w:t>
+        <w:t xml:space="preserve"> IoT (NB-IoT) und GSM und ermöglicht zudem die Positionsbestimmung mit allen gängigen globalen Satellitensystemen (GPS, GLONASS, Galileo und Beidou).</w:t>
+      </w:r>
+    </w:p>
+    <w:p>
+      <w:r>
+        <w:t>Das Modul ist physisch mit einer LTE-Antenne und einer GPS-Antenne ausgestattet. Die Kommunikation zwischen dem Mikrocontroller und dem Funkmodul erfolgt über eine serielle Schnittstelle.</w:t>
+      </w:r>
+    </w:p>
+    <w:p>
+      <w:r>
+        <w:t xml:space="preserve">Die Steuerung des BG96-Moduls erfolgt mithilfe von AT-Befehlen, die vom Hersteller </w:t>
       </w:r>
       <w:proofErr w:type="spellStart"/>
       <w:r>
-        <w:rPr>
-          <w:rFonts w:ascii="Arial" w:hAnsi="Arial" w:cs="Arial"/>
-        </w:rPr>
-        <w:t>Quectels</w:t>
+        <w:t>Quectel</w:t>
       </w:r>
       <w:proofErr w:type="spellEnd"/>
       <w:r>
-        <w:rPr>
-          <w:rFonts w:ascii="Arial" w:hAnsi="Arial" w:cs="Arial"/>
-        </w:rPr>
-        <w:t xml:space="preserve"> EG91/EG95, BC95-G/BG95, UG95/UG96 und M95 Modulen.</w:t>
-      </w:r>
-    </w:p>
-    <w:p>
-      <w:pPr>
-        <w:spacing w:before="0" w:line="360" w:lineRule="auto"/>
-        <w:rPr>
-          <w:rFonts w:ascii="Arial" w:hAnsi="Arial" w:cs="Arial"/>
-        </w:rPr>
-      </w:pPr>
-      <w:r>
-        <w:rPr>
-          <w:rFonts w:ascii="Arial" w:hAnsi="Arial" w:cs="Arial"/>
-        </w:rPr>
-        <w:t>Mit den Maßen 26,5 mm × 22,5 mm × 2,3 mm eignet sich das BG96 ideal für automatisierte Fertigungen und Hochvolumenanwendungen. Es verfügt über gängige Schnittstellen wie USB, UART und I2C sowie umfassende Internetprotokolle und unterstützt diverse Betriebssysteme (Windows, Linux, Android). Dadurch eignet sich das Modul für vielfältige IoT-Anwendungen wie drahtlose POS-Systeme, intelligente Messungen und Asset-Tracking.</w:t>
+        <w:t xml:space="preserve"> bereitgestellt werden. Umfangreiche dokumentierte Anleitungen erleichtern die Implementierung und Konfiguration der gewünschten Funktionen.</w:t>
       </w:r>
     </w:p>
     <w:p>
@@ -8611,7 +8594,7 @@
                     </pic:cNvPicPr>
                   </pic:nvPicPr>
                   <pic:blipFill>
-                    <a:blip r:embed="rId13" cstate="print">
+                    <a:blip r:embed="rId14" cstate="print">
                       <a:extLst>
                         <a:ext uri="{28A0092B-C50C-407E-A947-70E740481C1C}">
                           <a14:useLocalDpi xmlns:a14="http://schemas.microsoft.com/office/drawing/2010/main" val="0"/>
@@ -8681,7 +8664,7 @@
           <w:rFonts w:ascii="Arial" w:hAnsi="Arial" w:cs="Arial"/>
           <w:noProof/>
         </w:rPr>
-        <w:t>6</w:t>
+        <w:t>7</w:t>
       </w:r>
       <w:r>
         <w:rPr>
@@ -8693,17 +8676,200 @@
         <w:rPr>
           <w:rFonts w:ascii="Arial" w:hAnsi="Arial" w:cs="Arial"/>
         </w:rPr>
-        <w:t xml:space="preserve">: BG96 mit GNSS und </w:t>
-      </w:r>
-      <w:proofErr w:type="gramStart"/>
-      <w:r>
-        <w:rPr>
-          <w:rFonts w:ascii="Arial" w:hAnsi="Arial" w:cs="Arial"/>
-        </w:rPr>
-        <w:t>LTE Antenne</w:t>
+        <w:t>: BG96 mit GNSS und LTE</w:t>
+      </w:r>
+      <w:r>
+        <w:rPr>
+          <w:rFonts w:ascii="Arial" w:hAnsi="Arial" w:cs="Arial"/>
+        </w:rPr>
+        <w:t>-</w:t>
+      </w:r>
+      <w:r>
+        <w:rPr>
+          <w:rFonts w:ascii="Arial" w:hAnsi="Arial" w:cs="Arial"/>
+        </w:rPr>
+        <w:t>Antenne</w:t>
       </w:r>
       <w:bookmarkEnd w:id="34"/>
-      <w:proofErr w:type="gramEnd"/>
+    </w:p>
+    <w:p>
+      <w:r>
+        <w:t xml:space="preserve">Für dieses Projekt werden die folgenden AT Command Dokumentationen des Herstellers </w:t>
+      </w:r>
+      <w:proofErr w:type="spellStart"/>
+      <w:r>
+        <w:t>Quectel</w:t>
+      </w:r>
+      <w:proofErr w:type="spellEnd"/>
+      <w:r>
+        <w:t xml:space="preserve"> verwendet:</w:t>
+      </w:r>
+    </w:p>
+    <w:p>
+      <w:pPr>
+        <w:rPr>
+          <w:lang w:val="en-US"/>
+        </w:rPr>
+      </w:pPr>
+      <w:r>
+        <w:rPr>
+          <w:lang w:val="en-US"/>
+        </w:rPr>
+        <w:t>•</w:t>
+      </w:r>
+      <w:r>
+        <w:rPr>
+          <w:lang w:val="en-US"/>
+        </w:rPr>
+        <w:tab/>
+        <w:t>quectel_bg96_tcpip_at_commands_manual_v1-1</w:t>
+      </w:r>
+    </w:p>
+    <w:p>
+      <w:pPr>
+        <w:rPr>
+          <w:lang w:val="en-US"/>
+        </w:rPr>
+      </w:pPr>
+      <w:r>
+        <w:rPr>
+          <w:lang w:val="en-US"/>
+        </w:rPr>
+        <w:t>•</w:t>
+      </w:r>
+      <w:r>
+        <w:rPr>
+          <w:lang w:val="en-US"/>
+        </w:rPr>
+        <w:tab/>
+        <w:t>quectel_bg96_ssl_application_note_v1-1</w:t>
+      </w:r>
+    </w:p>
+    <w:p>
+      <w:pPr>
+        <w:rPr>
+          <w:lang w:val="en-US"/>
+        </w:rPr>
+      </w:pPr>
+      <w:r>
+        <w:rPr>
+          <w:lang w:val="en-US"/>
+        </w:rPr>
+        <w:t>•</w:t>
+      </w:r>
+      <w:r>
+        <w:rPr>
+          <w:lang w:val="en-US"/>
+        </w:rPr>
+        <w:tab/>
+        <w:t>quectel_bg96_queccell_at_commands_manual_v1-0</w:t>
+      </w:r>
+    </w:p>
+    <w:p>
+      <w:pPr>
+        <w:rPr>
+          <w:lang w:val="en-US"/>
+        </w:rPr>
+      </w:pPr>
+      <w:r>
+        <w:rPr>
+          <w:lang w:val="en-US"/>
+        </w:rPr>
+        <w:t>•</w:t>
+      </w:r>
+      <w:r>
+        <w:rPr>
+          <w:lang w:val="en-US"/>
+        </w:rPr>
+        <w:tab/>
+        <w:t>quectel_bg96_mqtt_application_note_v1-2</w:t>
+      </w:r>
+    </w:p>
+    <w:p>
+      <w:pPr>
+        <w:rPr>
+          <w:lang w:val="en-US"/>
+        </w:rPr>
+      </w:pPr>
+      <w:r>
+        <w:rPr>
+          <w:lang w:val="en-US"/>
+        </w:rPr>
+        <w:t>•</w:t>
+      </w:r>
+      <w:r>
+        <w:rPr>
+          <w:lang w:val="en-US"/>
+        </w:rPr>
+        <w:tab/>
+        <w:t>quectel_bg96_https_at_commands_manual_v1-0</w:t>
+      </w:r>
+    </w:p>
+    <w:p>
+      <w:pPr>
+        <w:rPr>
+          <w:lang w:val="en-US"/>
+        </w:rPr>
+      </w:pPr>
+      <w:r>
+        <w:rPr>
+          <w:lang w:val="en-US"/>
+        </w:rPr>
+        <w:t>•</w:t>
+      </w:r>
+      <w:r>
+        <w:rPr>
+          <w:lang w:val="en-US"/>
+        </w:rPr>
+        <w:tab/>
+        <w:t>Quectel_BG96_GNSS_AT_Commands_Manual_V1.1</w:t>
+      </w:r>
+    </w:p>
+    <w:p>
+      <w:pPr>
+        <w:rPr>
+          <w:lang w:val="en-US"/>
+        </w:rPr>
+      </w:pPr>
+      <w:r>
+        <w:rPr>
+          <w:lang w:val="en-US"/>
+        </w:rPr>
+        <w:t>•</w:t>
+      </w:r>
+      <w:r>
+        <w:rPr>
+          <w:lang w:val="en-US"/>
+        </w:rPr>
+        <w:tab/>
+        <w:t>quectel_bg96_file_at_commands_manual_v1-1</w:t>
+      </w:r>
+    </w:p>
+    <w:p>
+      <w:pPr>
+        <w:rPr>
+          <w:lang w:val="en-US"/>
+        </w:rPr>
+      </w:pPr>
+      <w:r>
+        <w:rPr>
+          <w:lang w:val="en-US"/>
+        </w:rPr>
+        <w:t>•</w:t>
+      </w:r>
+      <w:r>
+        <w:rPr>
+          <w:lang w:val="en-US"/>
+        </w:rPr>
+        <w:tab/>
+        <w:t>Quectel_BG96_AT_Commands_Manual_V2.3</w:t>
+      </w:r>
+    </w:p>
+    <w:p>
+      <w:r>
+        <w:lastRenderedPageBreak/>
+        <w:t>Diese Dokumentationen bieten detaillierte Informationen und Anleitungen zur Nutzung der AT-Befehle für verschiedene Funktionen und Anwendungen des BG96-Moduls, ein-schließlich TCP/IP, SSL, MQTT, HTTPS, GNSS und Dateiverwaltung.</w:t>
+      </w:r>
     </w:p>
     <w:p>
       <w:pPr>
@@ -8714,34 +8880,31 @@
           <w:rFonts w:cs="Arial"/>
         </w:rPr>
       </w:pPr>
-      <w:bookmarkStart w:id="35" w:name="_Toc182795937"/>
-      <w:proofErr w:type="spellStart"/>
-      <w:r>
-        <w:rPr>
-          <w:rFonts w:cs="Arial"/>
-        </w:rPr>
-        <w:t>Bewegunssensor</w:t>
+      <w:r>
+        <w:rPr>
+          <w:rFonts w:cs="Arial"/>
+        </w:rPr>
+        <w:t>Beschleunigungssensor (BMA456)</w:t>
+      </w:r>
+    </w:p>
+    <w:p/>
+    <w:p>
+      <w:pPr>
+        <w:pStyle w:val="berschrift2"/>
+        <w:spacing w:before="0" w:line="360" w:lineRule="auto"/>
+        <w:jc w:val="both"/>
+        <w:rPr>
+          <w:rFonts w:cs="Arial"/>
+        </w:rPr>
+      </w:pPr>
+      <w:bookmarkStart w:id="35" w:name="_Toc182795938"/>
+      <w:r>
+        <w:rPr>
+          <w:rFonts w:cs="Arial"/>
+        </w:rPr>
+        <w:t>Temperatursensor</w:t>
       </w:r>
       <w:bookmarkEnd w:id="35"/>
-      <w:proofErr w:type="spellEnd"/>
-    </w:p>
-    <w:p>
-      <w:pPr>
-        <w:pStyle w:val="berschrift2"/>
-        <w:spacing w:before="0" w:line="360" w:lineRule="auto"/>
-        <w:jc w:val="both"/>
-        <w:rPr>
-          <w:rFonts w:cs="Arial"/>
-        </w:rPr>
-      </w:pPr>
-      <w:bookmarkStart w:id="36" w:name="_Toc182795938"/>
-      <w:r>
-        <w:rPr>
-          <w:rFonts w:cs="Arial"/>
-        </w:rPr>
-        <w:t>Temperatursensor</w:t>
-      </w:r>
-      <w:bookmarkEnd w:id="36"/>
     </w:p>
     <w:p>
       <w:pPr>
@@ -8752,7 +8915,7 @@
           <w:rFonts w:cs="Arial"/>
         </w:rPr>
       </w:pPr>
-      <w:bookmarkStart w:id="37" w:name="_Toc182795939"/>
+      <w:bookmarkStart w:id="36" w:name="_Toc182795939"/>
       <w:r>
         <w:rPr>
           <w:rFonts w:cs="Arial"/>
@@ -8766,25 +8929,25 @@
         </w:rPr>
         <w:t xml:space="preserve"> mit dem MC</w:t>
       </w:r>
+      <w:bookmarkEnd w:id="36"/>
+    </w:p>
+    <w:p>
+      <w:pPr>
+        <w:pStyle w:val="berschrift2"/>
+        <w:spacing w:before="0" w:line="360" w:lineRule="auto"/>
+        <w:jc w:val="both"/>
+        <w:rPr>
+          <w:rFonts w:cs="Arial"/>
+        </w:rPr>
+      </w:pPr>
+      <w:bookmarkStart w:id="37" w:name="_Toc182795940"/>
+      <w:r>
+        <w:rPr>
+          <w:rFonts w:cs="Arial"/>
+        </w:rPr>
+        <w:t>Serial Port</w:t>
+      </w:r>
       <w:bookmarkEnd w:id="37"/>
-    </w:p>
-    <w:p>
-      <w:pPr>
-        <w:pStyle w:val="berschrift2"/>
-        <w:spacing w:before="0" w:line="360" w:lineRule="auto"/>
-        <w:jc w:val="both"/>
-        <w:rPr>
-          <w:rFonts w:cs="Arial"/>
-        </w:rPr>
-      </w:pPr>
-      <w:bookmarkStart w:id="38" w:name="_Toc182795940"/>
-      <w:r>
-        <w:rPr>
-          <w:rFonts w:cs="Arial"/>
-        </w:rPr>
-        <w:t>Serial Port</w:t>
-      </w:r>
-      <w:bookmarkEnd w:id="38"/>
     </w:p>
     <w:p>
       <w:pPr>
@@ -8840,7 +9003,7 @@
           <w:rFonts w:ascii="Arial" w:hAnsi="Arial" w:cs="Arial"/>
         </w:rPr>
       </w:pPr>
-      <w:bookmarkStart w:id="39" w:name="_Toc178295278"/>
+      <w:bookmarkStart w:id="38" w:name="_Toc178295278"/>
       <w:r>
         <w:rPr>
           <w:rFonts w:ascii="Arial" w:hAnsi="Arial" w:cs="Arial"/>
@@ -8870,7 +9033,7 @@
           <w:rFonts w:ascii="Arial" w:hAnsi="Arial" w:cs="Arial"/>
           <w:noProof/>
         </w:rPr>
-        <w:t>7</w:t>
+        <w:t>8</w:t>
       </w:r>
       <w:r>
         <w:rPr>
@@ -8912,25 +9075,25 @@
         </w:rPr>
         <w:t xml:space="preserve"> definieren (Arduino Bootloader)</w:t>
       </w:r>
+      <w:bookmarkEnd w:id="38"/>
+    </w:p>
+    <w:p>
+      <w:pPr>
+        <w:pStyle w:val="berschrift2"/>
+        <w:spacing w:before="0" w:line="360" w:lineRule="auto"/>
+        <w:jc w:val="both"/>
+        <w:rPr>
+          <w:rFonts w:cs="Arial"/>
+        </w:rPr>
+      </w:pPr>
+      <w:bookmarkStart w:id="39" w:name="_Toc182795941"/>
+      <w:r>
+        <w:rPr>
+          <w:rFonts w:cs="Arial"/>
+        </w:rPr>
+        <w:t>AT Command</w:t>
+      </w:r>
       <w:bookmarkEnd w:id="39"/>
-    </w:p>
-    <w:p>
-      <w:pPr>
-        <w:pStyle w:val="berschrift2"/>
-        <w:spacing w:before="0" w:line="360" w:lineRule="auto"/>
-        <w:jc w:val="both"/>
-        <w:rPr>
-          <w:rFonts w:cs="Arial"/>
-        </w:rPr>
-      </w:pPr>
-      <w:bookmarkStart w:id="40" w:name="_Toc182795941"/>
-      <w:r>
-        <w:rPr>
-          <w:rFonts w:cs="Arial"/>
-        </w:rPr>
-        <w:t>AT Command</w:t>
-      </w:r>
-      <w:bookmarkEnd w:id="40"/>
     </w:p>
     <w:p>
       <w:pPr>
@@ -9224,14 +9387,14 @@
           <w:rFonts w:cs="Arial"/>
         </w:rPr>
       </w:pPr>
-      <w:bookmarkStart w:id="41" w:name="_Toc182795942"/>
+      <w:bookmarkStart w:id="40" w:name="_Toc182795942"/>
       <w:r>
         <w:rPr>
           <w:rFonts w:cs="Arial"/>
         </w:rPr>
         <w:t>BG96_Serial Klasse</w:t>
       </w:r>
-      <w:bookmarkEnd w:id="41"/>
+      <w:bookmarkEnd w:id="40"/>
     </w:p>
     <w:p>
       <w:pPr>
@@ -9439,7 +9602,7 @@
           <w:rFonts w:ascii="Arial" w:hAnsi="Arial" w:cs="Arial"/>
         </w:rPr>
       </w:pPr>
-      <w:bookmarkStart w:id="42" w:name="_Toc178295279"/>
+      <w:bookmarkStart w:id="41" w:name="_Toc178295279"/>
       <w:r>
         <w:rPr>
           <w:rFonts w:ascii="Arial" w:hAnsi="Arial" w:cs="Arial"/>
@@ -9469,7 +9632,7 @@
           <w:rFonts w:ascii="Arial" w:hAnsi="Arial" w:cs="Arial"/>
           <w:noProof/>
         </w:rPr>
-        <w:t>8</w:t>
+        <w:t>9</w:t>
       </w:r>
       <w:r>
         <w:rPr>
@@ -9509,7 +9672,7 @@
         </w:rPr>
         <w:t xml:space="preserve"> Methode</w:t>
       </w:r>
-      <w:bookmarkEnd w:id="42"/>
+      <w:bookmarkEnd w:id="41"/>
     </w:p>
     <w:p>
       <w:pPr>
@@ -9655,14 +9818,14 @@
           <w:rFonts w:cs="Arial"/>
         </w:rPr>
       </w:pPr>
-      <w:bookmarkStart w:id="43" w:name="_Toc182795943"/>
+      <w:bookmarkStart w:id="42" w:name="_Toc182795943"/>
       <w:r>
         <w:rPr>
           <w:rFonts w:cs="Arial"/>
         </w:rPr>
         <w:t>BG96_Common Klasse</w:t>
       </w:r>
-      <w:bookmarkEnd w:id="43"/>
+      <w:bookmarkEnd w:id="42"/>
     </w:p>
     <w:p>
       <w:pPr>
@@ -9924,131 +10087,104 @@
         <w:spacing w:before="0" w:after="0" w:line="360" w:lineRule="auto"/>
         <w:rPr>
           <w:rFonts w:ascii="Arial" w:hAnsi="Arial" w:cs="Arial"/>
-          <w:lang w:val="en-US"/>
-        </w:rPr>
-      </w:pPr>
-      <w:bookmarkStart w:id="44" w:name="_Toc178295280"/>
+        </w:rPr>
+      </w:pPr>
+      <w:bookmarkStart w:id="43" w:name="_Toc178295280"/>
+      <w:r>
+        <w:rPr>
+          <w:rFonts w:ascii="Arial" w:hAnsi="Arial" w:cs="Arial"/>
+        </w:rPr>
+        <w:t xml:space="preserve">Abbildung </w:t>
+      </w:r>
+      <w:r>
+        <w:rPr>
+          <w:rFonts w:ascii="Arial" w:hAnsi="Arial" w:cs="Arial"/>
+        </w:rPr>
+        <w:fldChar w:fldCharType="begin"/>
+      </w:r>
+      <w:r>
+        <w:rPr>
+          <w:rFonts w:ascii="Arial" w:hAnsi="Arial" w:cs="Arial"/>
+        </w:rPr>
+        <w:instrText xml:space="preserve"> SEQ Abbildung \* ARABIC </w:instrText>
+      </w:r>
+      <w:r>
+        <w:rPr>
+          <w:rFonts w:ascii="Arial" w:hAnsi="Arial" w:cs="Arial"/>
+        </w:rPr>
+        <w:fldChar w:fldCharType="separate"/>
+      </w:r>
+      <w:r>
+        <w:rPr>
+          <w:rFonts w:ascii="Arial" w:hAnsi="Arial" w:cs="Arial"/>
+          <w:noProof/>
+        </w:rPr>
+        <w:t>10</w:t>
+      </w:r>
+      <w:r>
+        <w:rPr>
+          <w:rFonts w:ascii="Arial" w:hAnsi="Arial" w:cs="Arial"/>
+        </w:rPr>
+        <w:fldChar w:fldCharType="end"/>
+      </w:r>
+      <w:r>
+        <w:rPr>
+          <w:rFonts w:ascii="Arial" w:hAnsi="Arial" w:cs="Arial"/>
+        </w:rPr>
+        <w:t xml:space="preserve">: </w:t>
+      </w:r>
+      <w:r>
+        <w:rPr>
+          <w:rFonts w:ascii="Arial" w:hAnsi="Arial" w:cs="Arial"/>
+        </w:rPr>
+        <w:t>Quellcode der</w:t>
+      </w:r>
+      <w:r>
+        <w:rPr>
+          <w:rFonts w:ascii="Arial" w:hAnsi="Arial" w:cs="Arial"/>
+        </w:rPr>
+        <w:t xml:space="preserve"> </w:t>
+      </w:r>
       <w:proofErr w:type="spellStart"/>
       <w:r>
         <w:rPr>
           <w:rFonts w:ascii="Arial" w:hAnsi="Arial" w:cs="Arial"/>
-          <w:lang w:val="en-US"/>
-        </w:rPr>
-        <w:t>Abbildung</w:t>
+        </w:rPr>
+        <w:t>InitModule</w:t>
       </w:r>
       <w:proofErr w:type="spellEnd"/>
       <w:r>
         <w:rPr>
           <w:rFonts w:ascii="Arial" w:hAnsi="Arial" w:cs="Arial"/>
-          <w:lang w:val="en-US"/>
-        </w:rPr>
-        <w:t xml:space="preserve"> </w:t>
-      </w:r>
-      <w:r>
-        <w:rPr>
-          <w:rFonts w:ascii="Arial" w:hAnsi="Arial" w:cs="Arial"/>
-        </w:rPr>
-        <w:fldChar w:fldCharType="begin"/>
-      </w:r>
-      <w:r>
-        <w:rPr>
-          <w:rFonts w:ascii="Arial" w:hAnsi="Arial" w:cs="Arial"/>
-          <w:lang w:val="en-US"/>
-        </w:rPr>
-        <w:instrText xml:space="preserve"> SEQ Abbildung \* ARABIC </w:instrText>
-      </w:r>
-      <w:r>
-        <w:rPr>
-          <w:rFonts w:ascii="Arial" w:hAnsi="Arial" w:cs="Arial"/>
-        </w:rPr>
-        <w:fldChar w:fldCharType="separate"/>
-      </w:r>
-      <w:r>
-        <w:rPr>
-          <w:rFonts w:ascii="Arial" w:hAnsi="Arial" w:cs="Arial"/>
-          <w:noProof/>
-          <w:lang w:val="en-US"/>
-        </w:rPr>
-        <w:t>9</w:t>
-      </w:r>
-      <w:r>
-        <w:rPr>
-          <w:rFonts w:ascii="Arial" w:hAnsi="Arial" w:cs="Arial"/>
-        </w:rPr>
-        <w:fldChar w:fldCharType="end"/>
-      </w:r>
-      <w:r>
-        <w:rPr>
-          <w:rFonts w:ascii="Arial" w:hAnsi="Arial" w:cs="Arial"/>
-          <w:lang w:val="en-US"/>
-        </w:rPr>
-        <w:t xml:space="preserve">: </w:t>
+        </w:rPr>
+        <w:t xml:space="preserve"> Methode (Arduino Bootloader)</w:t>
+      </w:r>
+      <w:bookmarkEnd w:id="43"/>
+    </w:p>
+    <w:p>
+      <w:pPr>
+        <w:spacing w:before="0" w:line="360" w:lineRule="auto"/>
+        <w:rPr>
+          <w:rFonts w:ascii="Arial" w:hAnsi="Arial" w:cs="Arial"/>
+        </w:rPr>
+      </w:pPr>
+      <w:r>
+        <w:rPr>
+          <w:rFonts w:ascii="Arial" w:hAnsi="Arial" w:cs="Arial"/>
+        </w:rPr>
+        <w:t xml:space="preserve">Die Methode initialisiert das BG96-Modul, indem sie die notwendigen Pins konfiguriert, das Modul einschaltet und einen </w:t>
       </w:r>
       <w:proofErr w:type="spellStart"/>
       <w:r>
         <w:rPr>
           <w:rFonts w:ascii="Arial" w:hAnsi="Arial" w:cs="Arial"/>
-          <w:lang w:val="en-US"/>
-        </w:rPr>
-        <w:t>Quellcode</w:t>
+        </w:rPr>
+        <w:t>Reset</w:t>
       </w:r>
       <w:proofErr w:type="spellEnd"/>
       <w:r>
         <w:rPr>
           <w:rFonts w:ascii="Arial" w:hAnsi="Arial" w:cs="Arial"/>
-          <w:lang w:val="en-US"/>
-        </w:rPr>
-        <w:t xml:space="preserve"> der</w:t>
-      </w:r>
-      <w:r>
-        <w:rPr>
-          <w:rFonts w:ascii="Arial" w:hAnsi="Arial" w:cs="Arial"/>
-          <w:lang w:val="en-US"/>
-        </w:rPr>
-        <w:t xml:space="preserve"> </w:t>
-      </w:r>
-      <w:proofErr w:type="spellStart"/>
-      <w:r>
-        <w:rPr>
-          <w:rFonts w:ascii="Arial" w:hAnsi="Arial" w:cs="Arial"/>
-          <w:lang w:val="en-US"/>
-        </w:rPr>
-        <w:t>InitModule</w:t>
-      </w:r>
-      <w:proofErr w:type="spellEnd"/>
-      <w:r>
-        <w:rPr>
-          <w:rFonts w:ascii="Arial" w:hAnsi="Arial" w:cs="Arial"/>
-          <w:lang w:val="en-US"/>
-        </w:rPr>
-        <w:t xml:space="preserve"> Methode (Arduino Bootloader)</w:t>
-      </w:r>
-      <w:bookmarkEnd w:id="44"/>
-    </w:p>
-    <w:p>
-      <w:pPr>
-        <w:spacing w:before="0" w:line="360" w:lineRule="auto"/>
-        <w:rPr>
-          <w:rFonts w:ascii="Arial" w:hAnsi="Arial" w:cs="Arial"/>
-        </w:rPr>
-      </w:pPr>
-      <w:r>
-        <w:rPr>
-          <w:rFonts w:ascii="Arial" w:hAnsi="Arial" w:cs="Arial"/>
-        </w:rPr>
-        <w:t xml:space="preserve">Die Methode initialisiert das BG96-Modul, indem sie die notwendigen Pins konfiguriert, das Modul einschaltet und einen </w:t>
-      </w:r>
-      <w:proofErr w:type="spellStart"/>
-      <w:r>
-        <w:rPr>
-          <w:rFonts w:ascii="Arial" w:hAnsi="Arial" w:cs="Arial"/>
-        </w:rPr>
-        <w:t>Reset</w:t>
-      </w:r>
-      <w:proofErr w:type="spellEnd"/>
-      <w:r>
-        <w:rPr>
-          <w:rFonts w:ascii="Arial" w:hAnsi="Arial" w:cs="Arial"/>
         </w:rPr>
         <w:t xml:space="preserve"> durchführt. Sie setzt die Pins ENABLE_PWR, RESET_PIN und POWKEY_PIN entsprechend der Modulanforderungen.</w:t>
       </w:r>
@@ -10078,7 +10214,7 @@
           <w:rFonts w:cs="Arial"/>
         </w:rPr>
       </w:pPr>
-      <w:bookmarkStart w:id="45" w:name="_Toc182795944"/>
+      <w:bookmarkStart w:id="44" w:name="_Toc182795944"/>
       <w:r>
         <w:rPr>
           <w:rFonts w:cs="Arial"/>
@@ -10086,39 +10222,39 @@
         <w:lastRenderedPageBreak/>
         <w:t>Networking</w:t>
       </w:r>
+      <w:bookmarkEnd w:id="44"/>
+    </w:p>
+    <w:p>
+      <w:pPr>
+        <w:spacing w:before="0" w:line="360" w:lineRule="auto"/>
+        <w:rPr>
+          <w:rFonts w:ascii="Arial" w:hAnsi="Arial" w:cs="Arial"/>
+        </w:rPr>
+      </w:pPr>
+      <w:r>
+        <w:rPr>
+          <w:rFonts w:ascii="Arial" w:hAnsi="Arial" w:cs="Arial"/>
+        </w:rPr>
+        <w:t>In diesem Kapitel wird erläutert, wie ein Arduino-Sketch entwickelt wird, der das Modem aktiviert, es mit dem Mobilfunknetz verbindet und eine Kommunikation mit dem Internet von einem Computer aus ermöglicht.</w:t>
+      </w:r>
+    </w:p>
+    <w:p>
+      <w:pPr>
+        <w:pStyle w:val="berschrift2"/>
+        <w:spacing w:before="0" w:line="360" w:lineRule="auto"/>
+        <w:jc w:val="both"/>
+        <w:rPr>
+          <w:rFonts w:cs="Arial"/>
+        </w:rPr>
+      </w:pPr>
+      <w:bookmarkStart w:id="45" w:name="_Toc182795945"/>
+      <w:r>
+        <w:rPr>
+          <w:rFonts w:cs="Arial"/>
+        </w:rPr>
+        <w:t>Einschalten des Modems</w:t>
+      </w:r>
       <w:bookmarkEnd w:id="45"/>
-    </w:p>
-    <w:p>
-      <w:pPr>
-        <w:spacing w:before="0" w:line="360" w:lineRule="auto"/>
-        <w:rPr>
-          <w:rFonts w:ascii="Arial" w:hAnsi="Arial" w:cs="Arial"/>
-        </w:rPr>
-      </w:pPr>
-      <w:r>
-        <w:rPr>
-          <w:rFonts w:ascii="Arial" w:hAnsi="Arial" w:cs="Arial"/>
-        </w:rPr>
-        <w:t>In diesem Kapitel wird erläutert, wie ein Arduino-Sketch entwickelt wird, der das Modem aktiviert, es mit dem Mobilfunknetz verbindet und eine Kommunikation mit dem Internet von einem Computer aus ermöglicht.</w:t>
-      </w:r>
-    </w:p>
-    <w:p>
-      <w:pPr>
-        <w:pStyle w:val="berschrift2"/>
-        <w:spacing w:before="0" w:line="360" w:lineRule="auto"/>
-        <w:jc w:val="both"/>
-        <w:rPr>
-          <w:rFonts w:cs="Arial"/>
-        </w:rPr>
-      </w:pPr>
-      <w:bookmarkStart w:id="46" w:name="_Toc182795945"/>
-      <w:r>
-        <w:rPr>
-          <w:rFonts w:cs="Arial"/>
-        </w:rPr>
-        <w:t>Einschalten des Modems</w:t>
-      </w:r>
-      <w:bookmarkEnd w:id="46"/>
     </w:p>
     <w:p>
       <w:pPr>
@@ -10456,7 +10592,7 @@
                     <pic:cNvPicPr/>
                   </pic:nvPicPr>
                   <pic:blipFill>
-                    <a:blip r:embed="rId14"/>
+                    <a:blip r:embed="rId15"/>
                     <a:stretch>
                       <a:fillRect/>
                     </a:stretch>
@@ -10485,7 +10621,7 @@
           <w:rFonts w:ascii="Arial" w:hAnsi="Arial" w:cs="Arial"/>
         </w:rPr>
       </w:pPr>
-      <w:bookmarkStart w:id="47" w:name="_Toc178295281"/>
+      <w:bookmarkStart w:id="46" w:name="_Toc178295281"/>
       <w:r>
         <w:rPr>
           <w:rFonts w:ascii="Arial" w:hAnsi="Arial" w:cs="Arial"/>
@@ -10515,7 +10651,7 @@
           <w:rFonts w:ascii="Arial" w:hAnsi="Arial" w:cs="Arial"/>
           <w:noProof/>
         </w:rPr>
-        <w:t>10</w:t>
+        <w:t>11</w:t>
       </w:r>
       <w:r>
         <w:rPr>
@@ -10536,7 +10672,7 @@
         <w:br/>
         <w:t>(Quelle: quectel_bg96_tcpip_at_commands_manual_v1-1)</w:t>
       </w:r>
-      <w:bookmarkEnd w:id="47"/>
+      <w:bookmarkEnd w:id="46"/>
     </w:p>
     <w:p>
       <w:pPr>
@@ -11646,7 +11782,7 @@
           <w:rFonts w:ascii="Arial" w:hAnsi="Arial" w:cs="Arial"/>
         </w:rPr>
       </w:pPr>
-      <w:bookmarkStart w:id="48" w:name="_Toc178295282"/>
+      <w:bookmarkStart w:id="47" w:name="_Toc178295282"/>
       <w:r>
         <w:rPr>
           <w:rFonts w:ascii="Arial" w:hAnsi="Arial" w:cs="Arial"/>
@@ -11676,7 +11812,7 @@
           <w:rFonts w:ascii="Arial" w:hAnsi="Arial" w:cs="Arial"/>
           <w:noProof/>
         </w:rPr>
-        <w:t>11</w:t>
+        <w:t>12</w:t>
       </w:r>
       <w:r>
         <w:rPr>
@@ -11722,6 +11858,108 @@
         </w:rPr>
         <w:t>gemäß Flussdiagramm</w:t>
       </w:r>
+      <w:bookmarkEnd w:id="47"/>
+    </w:p>
+    <w:p>
+      <w:pPr>
+        <w:spacing w:before="0" w:line="360" w:lineRule="auto"/>
+        <w:rPr>
+          <w:rFonts w:ascii="Arial" w:hAnsi="Arial" w:cs="Arial"/>
+        </w:rPr>
+      </w:pPr>
+      <w:r>
+        <w:rPr>
+          <w:rFonts w:ascii="Arial" w:hAnsi="Arial" w:cs="Arial"/>
+        </w:rPr>
+        <w:t>Die Methode `</w:t>
+      </w:r>
+      <w:proofErr w:type="spellStart"/>
+      <w:r>
+        <w:rPr>
+          <w:rFonts w:ascii="Arial" w:hAnsi="Arial" w:cs="Arial"/>
+        </w:rPr>
+        <w:t>InitAPN</w:t>
+      </w:r>
+      <w:proofErr w:type="spellEnd"/>
+      <w:r>
+        <w:rPr>
+          <w:rFonts w:ascii="Arial" w:hAnsi="Arial" w:cs="Arial"/>
+        </w:rPr>
+        <w:t>`</w:t>
+      </w:r>
+      <w:r>
+        <w:rPr>
+          <w:rFonts w:ascii="Arial" w:hAnsi="Arial" w:cs="Arial"/>
+        </w:rPr>
+        <w:t xml:space="preserve"> der Klasse „BG96_TCPIP“</w:t>
+      </w:r>
+      <w:r>
+        <w:rPr>
+          <w:rFonts w:ascii="Arial" w:hAnsi="Arial" w:cs="Arial"/>
+        </w:rPr>
+        <w:t xml:space="preserve"> initialisiert den APN des Geräts in mehreren Schritten. Zunächst wird die SIM-Karte überprüft. Erfolgt innerhalb von 20 Sekunden keine Erkennung, wird eine Fehlermeldung ausgegeben und die Methode beendet. Danach wird die Netzregistrierung überprüft, wobei bei einem Timeout von 90 Sekunden ebenfalls eine Fehlermeldung ausgegeben wird. Anschließend werden die APN-Parameter gesetzt. Im letzten Schritt wird der APN aktiviert und die IP-Adresse abgerufen. Bei erfolgreicher Ausführung wird `</w:t>
+      </w:r>
+      <w:proofErr w:type="spellStart"/>
+      <w:r>
+        <w:rPr>
+          <w:rFonts w:ascii="Arial" w:hAnsi="Arial" w:cs="Arial"/>
+        </w:rPr>
+        <w:t>true</w:t>
+      </w:r>
+      <w:proofErr w:type="spellEnd"/>
+      <w:r>
+        <w:rPr>
+          <w:rFonts w:ascii="Arial" w:hAnsi="Arial" w:cs="Arial"/>
+        </w:rPr>
+        <w:t>` zurückgegeben, andernfalls `</w:t>
+      </w:r>
+      <w:proofErr w:type="spellStart"/>
+      <w:r>
+        <w:rPr>
+          <w:rFonts w:ascii="Arial" w:hAnsi="Arial" w:cs="Arial"/>
+        </w:rPr>
+        <w:t>false</w:t>
+      </w:r>
+      <w:proofErr w:type="spellEnd"/>
+      <w:r>
+        <w:rPr>
+          <w:rFonts w:ascii="Arial" w:hAnsi="Arial" w:cs="Arial"/>
+        </w:rPr>
+        <w:t>` und ein Fehlercode im `</w:t>
+      </w:r>
+      <w:proofErr w:type="spellStart"/>
+      <w:r>
+        <w:rPr>
+          <w:rFonts w:ascii="Arial" w:hAnsi="Arial" w:cs="Arial"/>
+        </w:rPr>
+        <w:t>err_code</w:t>
+      </w:r>
+      <w:proofErr w:type="spellEnd"/>
+      <w:r>
+        <w:rPr>
+          <w:rFonts w:ascii="Arial" w:hAnsi="Arial" w:cs="Arial"/>
+        </w:rPr>
+        <w:t>`-Puffer gespeichert.</w:t>
+      </w:r>
+    </w:p>
+    <w:p>
+      <w:pPr>
+        <w:pStyle w:val="berschrift2"/>
+        <w:spacing w:before="0" w:line="360" w:lineRule="auto"/>
+        <w:jc w:val="both"/>
+        <w:rPr>
+          <w:rFonts w:cs="Arial"/>
+          <w:lang w:val="en-US"/>
+        </w:rPr>
+      </w:pPr>
+      <w:bookmarkStart w:id="48" w:name="_Toc182795946"/>
+      <w:r>
+        <w:rPr>
+          <w:rFonts w:cs="Arial"/>
+          <w:lang w:val="en-US"/>
+        </w:rPr>
+        <w:t>Transmission Control Protocol (TCP)</w:t>
+      </w:r>
       <w:bookmarkEnd w:id="48"/>
     </w:p>
     <w:p>
@@ -11735,113 +11973,11 @@
         <w:rPr>
           <w:rFonts w:ascii="Arial" w:hAnsi="Arial" w:cs="Arial"/>
         </w:rPr>
-        <w:t>Die Methode `</w:t>
-      </w:r>
-      <w:proofErr w:type="spellStart"/>
-      <w:r>
-        <w:rPr>
-          <w:rFonts w:ascii="Arial" w:hAnsi="Arial" w:cs="Arial"/>
-        </w:rPr>
-        <w:t>InitAPN</w:t>
-      </w:r>
-      <w:proofErr w:type="spellEnd"/>
-      <w:r>
-        <w:rPr>
-          <w:rFonts w:ascii="Arial" w:hAnsi="Arial" w:cs="Arial"/>
-        </w:rPr>
-        <w:t>`</w:t>
-      </w:r>
-      <w:r>
-        <w:rPr>
-          <w:rFonts w:ascii="Arial" w:hAnsi="Arial" w:cs="Arial"/>
-        </w:rPr>
-        <w:t xml:space="preserve"> der Klasse „BG96_TCPIP“</w:t>
-      </w:r>
-      <w:r>
-        <w:rPr>
-          <w:rFonts w:ascii="Arial" w:hAnsi="Arial" w:cs="Arial"/>
-        </w:rPr>
-        <w:t xml:space="preserve"> initialisiert den APN des Geräts in mehreren Schritten. Zunächst wird die SIM-Karte überprüft. Erfolgt innerhalb von 20 Sekunden keine Erkennung, wird eine Fehlermeldung ausgegeben und die Methode beendet. Danach wird die Netzregistrierung überprüft, wobei bei einem Timeout von 90 Sekunden ebenfalls eine Fehlermeldung ausgegeben wird. Anschließend werden die APN-Parameter gesetzt. Im letzten Schritt wird der APN aktiviert und die IP-Adresse abgerufen. Bei erfolgreicher Ausführung wird `</w:t>
-      </w:r>
-      <w:proofErr w:type="spellStart"/>
-      <w:r>
-        <w:rPr>
-          <w:rFonts w:ascii="Arial" w:hAnsi="Arial" w:cs="Arial"/>
-        </w:rPr>
-        <w:t>true</w:t>
-      </w:r>
-      <w:proofErr w:type="spellEnd"/>
-      <w:r>
-        <w:rPr>
-          <w:rFonts w:ascii="Arial" w:hAnsi="Arial" w:cs="Arial"/>
-        </w:rPr>
-        <w:t>` zurückgegeben, andernfalls `</w:t>
-      </w:r>
-      <w:proofErr w:type="spellStart"/>
-      <w:r>
-        <w:rPr>
-          <w:rFonts w:ascii="Arial" w:hAnsi="Arial" w:cs="Arial"/>
-        </w:rPr>
-        <w:t>false</w:t>
-      </w:r>
-      <w:proofErr w:type="spellEnd"/>
-      <w:r>
-        <w:rPr>
-          <w:rFonts w:ascii="Arial" w:hAnsi="Arial" w:cs="Arial"/>
-        </w:rPr>
-        <w:t>` und ein Fehlercode im `</w:t>
-      </w:r>
-      <w:proofErr w:type="spellStart"/>
-      <w:r>
-        <w:rPr>
-          <w:rFonts w:ascii="Arial" w:hAnsi="Arial" w:cs="Arial"/>
-        </w:rPr>
-        <w:t>err_code</w:t>
-      </w:r>
-      <w:proofErr w:type="spellEnd"/>
-      <w:r>
-        <w:rPr>
-          <w:rFonts w:ascii="Arial" w:hAnsi="Arial" w:cs="Arial"/>
-        </w:rPr>
-        <w:t>`-Puffer gespeichert.</w:t>
-      </w:r>
-    </w:p>
-    <w:p>
-      <w:pPr>
-        <w:pStyle w:val="berschrift2"/>
-        <w:spacing w:before="0" w:line="360" w:lineRule="auto"/>
-        <w:jc w:val="both"/>
-        <w:rPr>
-          <w:rFonts w:cs="Arial"/>
-          <w:lang w:val="en-US"/>
-        </w:rPr>
-      </w:pPr>
-      <w:bookmarkStart w:id="49" w:name="_Toc182795946"/>
-      <w:r>
-        <w:rPr>
-          <w:rFonts w:cs="Arial"/>
-          <w:lang w:val="en-US"/>
-        </w:rPr>
-        <w:t>Transmission Control Protocol (TCP)</w:t>
-      </w:r>
-      <w:bookmarkEnd w:id="49"/>
-    </w:p>
-    <w:p>
-      <w:pPr>
-        <w:spacing w:before="0" w:line="360" w:lineRule="auto"/>
-        <w:rPr>
-          <w:rFonts w:ascii="Arial" w:hAnsi="Arial" w:cs="Arial"/>
-        </w:rPr>
-      </w:pPr>
-      <w:r>
-        <w:rPr>
-          <w:rFonts w:ascii="Arial" w:hAnsi="Arial" w:cs="Arial"/>
-        </w:rPr>
         <w:t>TCP ist ein verbindungsorientiertes Protokoll, das eine Verbindung zwischen einem Client und einem Server aufbaut und aufrechterhält. Es bestimmt die Übertragung von Anwendungsdaten in Form von Paketen, die das Netzwerk zum Empfänger durchlaufen. TCP kommuniziert mit der Netzwerkschicht, indem es Pakete sendet und empfängt, verwaltet die Flusskontrolle und sorgt für die erneute Übertragung verlorener oder beschädigter Pakete sowie für die Bestätigung aller empfangenen Pakete. Im Open Systems Interconnection (OSI)-Modell ist TCP dem vierten Layer, der Transportschicht, zugeordnet.</w:t>
       </w:r>
     </w:p>
-    <w:bookmarkStart w:id="50" w:name="_MON_1788902448"/>
-    <w:bookmarkEnd w:id="50"/>
+    <w:bookmarkStart w:id="49" w:name="_MON_1788902448"/>
+    <w:bookmarkEnd w:id="49"/>
     <w:p>
       <w:pPr>
         <w:keepNext/>
@@ -11875,10 +12011,10 @@
             <v:path o:extrusionok="f" gradientshapeok="t" o:connecttype="rect"/>
             <o:lock v:ext="edit" aspectratio="t"/>
           </v:shapetype>
-          <v:shape id="_x0000_i1084" type="#_x0000_t75" alt="" style="width:450.75pt;height:387pt;mso-width-percent:0;mso-height-percent:0;mso-width-percent:0;mso-height-percent:0" o:ole="">
-            <v:imagedata r:id="rId15" o:title=""/>
+          <v:shape id="_x0000_i1025" type="#_x0000_t75" alt="" style="width:450.75pt;height:387pt;mso-width-percent:0;mso-height-percent:0;mso-width-percent:0;mso-height-percent:0" o:ole="">
+            <v:imagedata r:id="rId16" o:title=""/>
           </v:shape>
-          <o:OLEObject Type="Embed" ProgID="Word.OpenDocumentText.12" ShapeID="_x0000_i1084" DrawAspect="Content" ObjectID="_1793408866" r:id="rId16"/>
+          <o:OLEObject Type="Embed" ProgID="Word.OpenDocumentText.12" ShapeID="_x0000_i1025" DrawAspect="Content" ObjectID="_1796745103" r:id="rId17"/>
         </w:object>
       </w:r>
     </w:p>
@@ -11890,7 +12026,7 @@
           <w:rFonts w:ascii="Arial" w:hAnsi="Arial" w:cs="Arial"/>
         </w:rPr>
       </w:pPr>
-      <w:bookmarkStart w:id="51" w:name="_Toc178295283"/>
+      <w:bookmarkStart w:id="50" w:name="_Toc178295283"/>
       <w:r>
         <w:rPr>
           <w:rFonts w:ascii="Arial" w:hAnsi="Arial" w:cs="Arial"/>
@@ -11920,7 +12056,7 @@
           <w:rFonts w:ascii="Arial" w:hAnsi="Arial" w:cs="Arial"/>
           <w:noProof/>
         </w:rPr>
-        <w:t>12</w:t>
+        <w:t>13</w:t>
       </w:r>
       <w:r>
         <w:rPr>
@@ -11962,65 +12098,65 @@
         </w:rPr>
         <w:t xml:space="preserve"> Echo-Server sendet</w:t>
       </w:r>
+      <w:bookmarkEnd w:id="50"/>
+    </w:p>
+    <w:p>
+      <w:pPr>
+        <w:spacing w:before="0" w:line="360" w:lineRule="auto"/>
+        <w:rPr>
+          <w:rFonts w:ascii="Arial" w:hAnsi="Arial" w:cs="Arial"/>
+        </w:rPr>
+      </w:pPr>
+      <w:r>
+        <w:rPr>
+          <w:rFonts w:ascii="Arial" w:hAnsi="Arial" w:cs="Arial"/>
+        </w:rPr>
+        <w:t>Die Verbindung</w:t>
+      </w:r>
+      <w:r>
+        <w:rPr>
+          <w:rFonts w:ascii="Arial" w:hAnsi="Arial" w:cs="Arial"/>
+        </w:rPr>
+        <w:t xml:space="preserve"> mit </w:t>
+      </w:r>
+      <w:proofErr w:type="spellStart"/>
+      <w:r>
+        <w:rPr>
+          <w:rFonts w:ascii="Arial" w:hAnsi="Arial" w:cs="Arial"/>
+        </w:rPr>
+        <w:t>Quectel</w:t>
+      </w:r>
+      <w:proofErr w:type="spellEnd"/>
+      <w:r>
+        <w:rPr>
+          <w:rFonts w:ascii="Arial" w:hAnsi="Arial" w:cs="Arial"/>
+        </w:rPr>
+        <w:t xml:space="preserve"> Echo-Server</w:t>
+      </w:r>
+      <w:r>
+        <w:rPr>
+          <w:rFonts w:ascii="Arial" w:hAnsi="Arial" w:cs="Arial"/>
+        </w:rPr>
+        <w:t xml:space="preserve"> wird über den Befehl `AT+QIOPEN` initiiert. Erfolgt innerhalb von 150 Sekunden keine erfolgreiche Verbindungsherstellung, wird der PDP-Kontext neu initialisiert und der Verbindungsaufbau wiederholt. Nach erfolgreichem Verbindungsaufbau erfolgt die Datenübertragung mittels `AT+QISEND`. Zur Sicherstellung der Verbindungsstabilität wird empfohlen, regelmäßig Datenpakete zu senden. Bleibt eine Bestätigung (ACK) nach mehreren Versuchen aus, wird die Verbindung geschlossen und neu aufgebaut. Die TCP-Verbindung wird kontinuierlich überwacht. Sollte innerhalb von zwei Minuten keine ACK-Bestätigung empfangen werden, wird die Verbindung als fehlerhaft eingestuft und erneut initiiert.</w:t>
+      </w:r>
+    </w:p>
+    <w:p>
+      <w:pPr>
+        <w:pStyle w:val="berschrift2"/>
+        <w:spacing w:before="0" w:line="360" w:lineRule="auto"/>
+        <w:jc w:val="both"/>
+        <w:rPr>
+          <w:rFonts w:cs="Arial"/>
+        </w:rPr>
+      </w:pPr>
+      <w:bookmarkStart w:id="51" w:name="_Toc182795947"/>
+      <w:r>
+        <w:rPr>
+          <w:rFonts w:cs="Arial"/>
+        </w:rPr>
+        <w:t>Secure Socket Layer (SSL) Connection</w:t>
+      </w:r>
       <w:bookmarkEnd w:id="51"/>
-    </w:p>
-    <w:p>
-      <w:pPr>
-        <w:spacing w:before="0" w:line="360" w:lineRule="auto"/>
-        <w:rPr>
-          <w:rFonts w:ascii="Arial" w:hAnsi="Arial" w:cs="Arial"/>
-        </w:rPr>
-      </w:pPr>
-      <w:r>
-        <w:rPr>
-          <w:rFonts w:ascii="Arial" w:hAnsi="Arial" w:cs="Arial"/>
-        </w:rPr>
-        <w:t>Die Verbindung</w:t>
-      </w:r>
-      <w:r>
-        <w:rPr>
-          <w:rFonts w:ascii="Arial" w:hAnsi="Arial" w:cs="Arial"/>
-        </w:rPr>
-        <w:t xml:space="preserve"> mit </w:t>
-      </w:r>
-      <w:proofErr w:type="spellStart"/>
-      <w:r>
-        <w:rPr>
-          <w:rFonts w:ascii="Arial" w:hAnsi="Arial" w:cs="Arial"/>
-        </w:rPr>
-        <w:t>Quectel</w:t>
-      </w:r>
-      <w:proofErr w:type="spellEnd"/>
-      <w:r>
-        <w:rPr>
-          <w:rFonts w:ascii="Arial" w:hAnsi="Arial" w:cs="Arial"/>
-        </w:rPr>
-        <w:t xml:space="preserve"> Echo-Server</w:t>
-      </w:r>
-      <w:r>
-        <w:rPr>
-          <w:rFonts w:ascii="Arial" w:hAnsi="Arial" w:cs="Arial"/>
-        </w:rPr>
-        <w:t xml:space="preserve"> wird über den Befehl `AT+QIOPEN` initiiert. Erfolgt innerhalb von 150 Sekunden keine erfolgreiche Verbindungsherstellung, wird der PDP-Kontext neu initialisiert und der Verbindungsaufbau wiederholt. Nach erfolgreichem Verbindungsaufbau erfolgt die Datenübertragung mittels `AT+QISEND`. Zur Sicherstellung der Verbindungsstabilität wird empfohlen, regelmäßig Datenpakete zu senden. Bleibt eine Bestätigung (ACK) nach mehreren Versuchen aus, wird die Verbindung geschlossen und neu aufgebaut. Die TCP-Verbindung wird kontinuierlich überwacht. Sollte innerhalb von zwei Minuten keine ACK-Bestätigung empfangen werden, wird die Verbindung als fehlerhaft eingestuft und erneut initiiert.</w:t>
-      </w:r>
-    </w:p>
-    <w:p>
-      <w:pPr>
-        <w:pStyle w:val="berschrift2"/>
-        <w:spacing w:before="0" w:line="360" w:lineRule="auto"/>
-        <w:jc w:val="both"/>
-        <w:rPr>
-          <w:rFonts w:cs="Arial"/>
-        </w:rPr>
-      </w:pPr>
-      <w:bookmarkStart w:id="52" w:name="_Toc182795947"/>
-      <w:r>
-        <w:rPr>
-          <w:rFonts w:cs="Arial"/>
-        </w:rPr>
-        <w:t>Secure Socket Layer (SSL) Connection</w:t>
-      </w:r>
-      <w:bookmarkEnd w:id="52"/>
     </w:p>
     <w:p>
       <w:pPr>
@@ -14427,7 +14563,7 @@
           <w:rFonts w:ascii="Arial" w:hAnsi="Arial" w:cs="Arial"/>
           <w:noProof/>
         </w:rPr>
-        <w:t>13</w:t>
+        <w:t>14</w:t>
       </w:r>
       <w:r>
         <w:rPr>
@@ -14610,7 +14746,7 @@
           <w:lang w:val="en-US"/>
         </w:rPr>
       </w:pPr>
-      <w:bookmarkStart w:id="53" w:name="_Toc182795948"/>
+      <w:bookmarkStart w:id="52" w:name="_Toc182795948"/>
       <w:r>
         <w:rPr>
           <w:rFonts w:cs="Arial"/>
@@ -14618,7 +14754,7 @@
         </w:rPr>
         <w:t>Message Queue Telemetry Transport (MQTT)</w:t>
       </w:r>
-      <w:bookmarkEnd w:id="53"/>
+      <w:bookmarkEnd w:id="52"/>
     </w:p>
     <w:p>
       <w:pPr>
@@ -14638,7 +14774,7 @@
           <w:lang w:val="en-US"/>
         </w:rPr>
       </w:pPr>
-      <w:bookmarkStart w:id="54" w:name="_Toc182795949"/>
+      <w:bookmarkStart w:id="53" w:name="_Toc182795949"/>
       <w:proofErr w:type="spellStart"/>
       <w:r>
         <w:rPr>
@@ -14648,28 +14784,28 @@
         <w:lastRenderedPageBreak/>
         <w:t>Lokalisierung</w:t>
       </w:r>
+      <w:bookmarkEnd w:id="53"/>
+      <w:proofErr w:type="spellEnd"/>
+    </w:p>
+    <w:p>
+      <w:pPr>
+        <w:pStyle w:val="berschrift2"/>
+        <w:spacing w:before="0" w:line="360" w:lineRule="auto"/>
+        <w:jc w:val="both"/>
+        <w:rPr>
+          <w:rFonts w:cs="Arial"/>
+          <w:lang w:val="en-US"/>
+        </w:rPr>
+      </w:pPr>
+      <w:bookmarkStart w:id="54" w:name="_Toc182795950"/>
+      <w:r>
+        <w:rPr>
+          <w:rFonts w:cs="Arial"/>
+          <w:lang w:val="en-US"/>
+        </w:rPr>
+        <w:t>GPS</w:t>
+      </w:r>
       <w:bookmarkEnd w:id="54"/>
-      <w:proofErr w:type="spellEnd"/>
-    </w:p>
-    <w:p>
-      <w:pPr>
-        <w:pStyle w:val="berschrift2"/>
-        <w:spacing w:before="0" w:line="360" w:lineRule="auto"/>
-        <w:jc w:val="both"/>
-        <w:rPr>
-          <w:rFonts w:cs="Arial"/>
-          <w:lang w:val="en-US"/>
-        </w:rPr>
-      </w:pPr>
-      <w:bookmarkStart w:id="55" w:name="_Toc182795950"/>
-      <w:r>
-        <w:rPr>
-          <w:rFonts w:cs="Arial"/>
-          <w:lang w:val="en-US"/>
-        </w:rPr>
-        <w:t>GPS</w:t>
-      </w:r>
-      <w:bookmarkEnd w:id="55"/>
     </w:p>
     <w:p>
       <w:pPr>
@@ -14710,7 +14846,7 @@
                     <pic:cNvPicPr/>
                   </pic:nvPicPr>
                   <pic:blipFill>
-                    <a:blip r:embed="rId17"/>
+                    <a:blip r:embed="rId18"/>
                     <a:stretch>
                       <a:fillRect/>
                     </a:stretch>
@@ -18161,7 +18297,7 @@
                     </pic:cNvPicPr>
                   </pic:nvPicPr>
                   <pic:blipFill>
-                    <a:blip r:embed="rId18">
+                    <a:blip r:embed="rId19">
                       <a:extLst>
                         <a:ext uri="{28A0092B-C50C-407E-A947-70E740481C1C}">
                           <a14:useLocalDpi xmlns:a14="http://schemas.microsoft.com/office/drawing/2010/main" val="0"/>
@@ -18239,7 +18375,7 @@
           <w:lang w:val="en-US"/>
         </w:rPr>
       </w:pPr>
-      <w:bookmarkStart w:id="56" w:name="_Toc182795951"/>
+      <w:bookmarkStart w:id="55" w:name="_Toc182795951"/>
       <w:r>
         <w:rPr>
           <w:rFonts w:cs="Arial"/>
@@ -18248,6 +18384,26 @@
         <w:lastRenderedPageBreak/>
         <w:t>LTE</w:t>
       </w:r>
+      <w:bookmarkEnd w:id="55"/>
+    </w:p>
+    <w:p>
+      <w:pPr>
+        <w:pStyle w:val="berschrift2"/>
+        <w:spacing w:before="0" w:line="360" w:lineRule="auto"/>
+        <w:jc w:val="both"/>
+        <w:rPr>
+          <w:rFonts w:cs="Arial"/>
+          <w:lang w:val="en-US"/>
+        </w:rPr>
+      </w:pPr>
+      <w:bookmarkStart w:id="56" w:name="_Toc182795952"/>
+      <w:r>
+        <w:rPr>
+          <w:rFonts w:cs="Arial"/>
+          <w:lang w:val="en-US"/>
+        </w:rPr>
+        <w:t>Narrowband IoT</w:t>
+      </w:r>
       <w:bookmarkEnd w:id="56"/>
     </w:p>
     <w:p>
@@ -18260,36 +18416,16 @@
           <w:lang w:val="en-US"/>
         </w:rPr>
       </w:pPr>
-      <w:bookmarkStart w:id="57" w:name="_Toc182795952"/>
-      <w:r>
-        <w:rPr>
-          <w:rFonts w:cs="Arial"/>
-          <w:lang w:val="en-US"/>
-        </w:rPr>
-        <w:t>Narrowband IoT</w:t>
+      <w:bookmarkStart w:id="57" w:name="_Toc182795953"/>
+      <w:proofErr w:type="spellStart"/>
+      <w:r>
+        <w:rPr>
+          <w:rFonts w:cs="Arial"/>
+          <w:lang w:val="en-US"/>
+        </w:rPr>
+        <w:t>Auswertung</w:t>
       </w:r>
       <w:bookmarkEnd w:id="57"/>
-    </w:p>
-    <w:p>
-      <w:pPr>
-        <w:pStyle w:val="berschrift2"/>
-        <w:spacing w:before="0" w:line="360" w:lineRule="auto"/>
-        <w:jc w:val="both"/>
-        <w:rPr>
-          <w:rFonts w:cs="Arial"/>
-          <w:lang w:val="en-US"/>
-        </w:rPr>
-      </w:pPr>
-      <w:bookmarkStart w:id="58" w:name="_Toc182795953"/>
-      <w:proofErr w:type="spellStart"/>
-      <w:r>
-        <w:rPr>
-          <w:rFonts w:cs="Arial"/>
-          <w:lang w:val="en-US"/>
-        </w:rPr>
-        <w:t>Auswertung</w:t>
-      </w:r>
-      <w:bookmarkEnd w:id="58"/>
       <w:proofErr w:type="spellEnd"/>
     </w:p>
     <w:p>
@@ -18301,7 +18437,7 @@
           <w:rFonts w:cs="Arial"/>
         </w:rPr>
       </w:pPr>
-      <w:bookmarkStart w:id="59" w:name="_Toc182795954"/>
+      <w:bookmarkStart w:id="58" w:name="_Toc182795954"/>
       <w:r>
         <w:rPr>
           <w:rFonts w:cs="Arial"/>
@@ -18309,10 +18445,62 @@
         <w:lastRenderedPageBreak/>
         <w:t>Webapp Entwicklung</w:t>
       </w:r>
+      <w:bookmarkEnd w:id="58"/>
+    </w:p>
+    <w:p>
+      <w:pPr>
+        <w:pStyle w:val="berschrift2"/>
+        <w:spacing w:before="0" w:line="360" w:lineRule="auto"/>
+        <w:jc w:val="both"/>
+        <w:rPr>
+          <w:rFonts w:cs="Arial"/>
+        </w:rPr>
+      </w:pPr>
+      <w:bookmarkStart w:id="59" w:name="_Toc182795955"/>
+      <w:r>
+        <w:rPr>
+          <w:rFonts w:cs="Arial"/>
+        </w:rPr>
+        <w:t>Anforderungen und Design</w:t>
+      </w:r>
       <w:bookmarkEnd w:id="59"/>
     </w:p>
     <w:p>
       <w:pPr>
+        <w:spacing w:before="0" w:line="360" w:lineRule="auto"/>
+        <w:rPr>
+          <w:rFonts w:ascii="Arial" w:hAnsi="Arial" w:cs="Arial"/>
+        </w:rPr>
+      </w:pPr>
+      <w:r>
+        <w:rPr>
+          <w:rFonts w:ascii="Arial" w:hAnsi="Arial" w:cs="Arial"/>
+        </w:rPr>
+        <w:t>Welche Anforderungen gibt es?</w:t>
+      </w:r>
+    </w:p>
+    <w:p>
+      <w:pPr>
+        <w:spacing w:before="0" w:line="360" w:lineRule="auto"/>
+        <w:rPr>
+          <w:rFonts w:ascii="Arial" w:hAnsi="Arial" w:cs="Arial"/>
+        </w:rPr>
+      </w:pPr>
+      <w:r>
+        <w:rPr>
+          <w:rFonts w:ascii="Arial" w:hAnsi="Arial" w:cs="Arial"/>
+        </w:rPr>
+        <w:t>Welche Funktionen soll die Webapp bieten?</w:t>
+      </w:r>
+      <w:r>
+        <w:rPr>
+          <w:rFonts w:ascii="Arial" w:hAnsi="Arial" w:cs="Arial"/>
+        </w:rPr>
+        <w:t xml:space="preserve"> (Abstrakt)</w:t>
+      </w:r>
+    </w:p>
+    <w:p>
+      <w:pPr>
         <w:pStyle w:val="berschrift2"/>
         <w:spacing w:before="0" w:line="360" w:lineRule="auto"/>
         <w:jc w:val="both"/>
@@ -18320,12 +18508,12 @@
           <w:rFonts w:cs="Arial"/>
         </w:rPr>
       </w:pPr>
-      <w:bookmarkStart w:id="60" w:name="_Toc182795955"/>
-      <w:r>
-        <w:rPr>
-          <w:rFonts w:cs="Arial"/>
-        </w:rPr>
-        <w:t>Anforderungen und Design</w:t>
+      <w:bookmarkStart w:id="60" w:name="_Toc182795956"/>
+      <w:r>
+        <w:rPr>
+          <w:rFonts w:cs="Arial"/>
+        </w:rPr>
+        <w:t>Architektur</w:t>
       </w:r>
       <w:bookmarkEnd w:id="60"/>
     </w:p>
@@ -18340,27 +18528,7 @@
         <w:rPr>
           <w:rFonts w:ascii="Arial" w:hAnsi="Arial" w:cs="Arial"/>
         </w:rPr>
-        <w:t>Welche Anforderungen gibt es?</w:t>
-      </w:r>
-    </w:p>
-    <w:p>
-      <w:pPr>
-        <w:spacing w:before="0" w:line="360" w:lineRule="auto"/>
-        <w:rPr>
-          <w:rFonts w:ascii="Arial" w:hAnsi="Arial" w:cs="Arial"/>
-        </w:rPr>
-      </w:pPr>
-      <w:r>
-        <w:rPr>
-          <w:rFonts w:ascii="Arial" w:hAnsi="Arial" w:cs="Arial"/>
-        </w:rPr>
-        <w:t>Welche Funktionen soll die Webapp bieten?</w:t>
-      </w:r>
-      <w:r>
-        <w:rPr>
-          <w:rFonts w:ascii="Arial" w:hAnsi="Arial" w:cs="Arial"/>
-        </w:rPr>
-        <w:t xml:space="preserve"> (Abstrakt)</w:t>
+        <w:t>Beschreibung der Architektur der Web-App (z.B. Frontend-Backend-Architektur, REST-API, Real-time Updates).</w:t>
       </w:r>
     </w:p>
     <w:p>
@@ -18372,12 +18540,12 @@
           <w:rFonts w:cs="Arial"/>
         </w:rPr>
       </w:pPr>
-      <w:bookmarkStart w:id="61" w:name="_Toc182795956"/>
-      <w:r>
-        <w:rPr>
-          <w:rFonts w:cs="Arial"/>
-        </w:rPr>
-        <w:t>Architektur</w:t>
+      <w:bookmarkStart w:id="61" w:name="_Toc182795957"/>
+      <w:r>
+        <w:rPr>
+          <w:rFonts w:cs="Arial"/>
+        </w:rPr>
+        <w:t>Implementierung</w:t>
       </w:r>
       <w:bookmarkEnd w:id="61"/>
     </w:p>
@@ -18388,11 +18556,47 @@
           <w:rFonts w:ascii="Arial" w:hAnsi="Arial" w:cs="Arial"/>
         </w:rPr>
       </w:pPr>
-      <w:r>
-        <w:rPr>
-          <w:rFonts w:ascii="Arial" w:hAnsi="Arial" w:cs="Arial"/>
-        </w:rPr>
-        <w:t>Beschreibung der Architektur der Web-App (z.B. Frontend-Backend-Architektur, REST-API, Real-time Updates).</w:t>
+      <w:proofErr w:type="spellStart"/>
+      <w:r>
+        <w:rPr>
+          <w:rFonts w:ascii="Arial" w:hAnsi="Arial" w:cs="Arial"/>
+        </w:rPr>
+        <w:t>Vewendete</w:t>
+      </w:r>
+      <w:proofErr w:type="spellEnd"/>
+      <w:r>
+        <w:rPr>
+          <w:rFonts w:ascii="Arial" w:hAnsi="Arial" w:cs="Arial"/>
+        </w:rPr>
+        <w:t xml:space="preserve"> </w:t>
+      </w:r>
+      <w:proofErr w:type="spellStart"/>
+      <w:r>
+        <w:rPr>
+          <w:rFonts w:ascii="Arial" w:hAnsi="Arial" w:cs="Arial"/>
+        </w:rPr>
+        <w:t>Techologien</w:t>
+      </w:r>
+      <w:proofErr w:type="spellEnd"/>
+      <w:r>
+        <w:rPr>
+          <w:rFonts w:ascii="Arial" w:hAnsi="Arial" w:cs="Arial"/>
+        </w:rPr>
+        <w:t xml:space="preserve"> wie Vue, Maps </w:t>
+      </w:r>
+      <w:proofErr w:type="spellStart"/>
+      <w:r>
+        <w:rPr>
+          <w:rFonts w:ascii="Arial" w:hAnsi="Arial" w:cs="Arial"/>
+        </w:rPr>
+        <w:t>api</w:t>
+      </w:r>
+      <w:proofErr w:type="spellEnd"/>
+      <w:r>
+        <w:rPr>
+          <w:rFonts w:ascii="Arial" w:hAnsi="Arial" w:cs="Arial"/>
+        </w:rPr>
+        <w:t xml:space="preserve"> etc.</w:t>
       </w:r>
     </w:p>
     <w:p>
@@ -18404,100 +18608,104 @@
           <w:rFonts w:cs="Arial"/>
         </w:rPr>
       </w:pPr>
-      <w:bookmarkStart w:id="62" w:name="_Toc182795957"/>
-      <w:r>
-        <w:rPr>
-          <w:rFonts w:cs="Arial"/>
-        </w:rPr>
-        <w:t>Implementierung</w:t>
+      <w:bookmarkStart w:id="62" w:name="_Toc182795958"/>
+      <w:proofErr w:type="spellStart"/>
+      <w:r>
+        <w:rPr>
+          <w:rFonts w:cs="Arial"/>
+        </w:rPr>
+        <w:t>Testing</w:t>
       </w:r>
       <w:bookmarkEnd w:id="62"/>
-    </w:p>
-    <w:p>
-      <w:pPr>
-        <w:spacing w:before="0" w:line="360" w:lineRule="auto"/>
-        <w:rPr>
-          <w:rFonts w:ascii="Arial" w:hAnsi="Arial" w:cs="Arial"/>
-        </w:rPr>
-      </w:pPr>
+      <w:proofErr w:type="spellEnd"/>
+    </w:p>
+    <w:p>
+      <w:pPr>
+        <w:pStyle w:val="berschrift2"/>
+        <w:spacing w:before="0" w:line="360" w:lineRule="auto"/>
+        <w:jc w:val="both"/>
+        <w:rPr>
+          <w:rFonts w:cs="Arial"/>
+        </w:rPr>
+      </w:pPr>
+      <w:bookmarkStart w:id="63" w:name="_Toc182795959"/>
+      <w:r>
+        <w:rPr>
+          <w:rFonts w:cs="Arial"/>
+        </w:rPr>
+        <w:t>Benutzeroberfläche und Interaktivität</w:t>
+      </w:r>
+      <w:bookmarkEnd w:id="63"/>
+    </w:p>
+    <w:p>
+      <w:pPr>
+        <w:spacing w:before="0" w:line="360" w:lineRule="auto"/>
+        <w:rPr>
+          <w:rFonts w:ascii="Arial" w:hAnsi="Arial" w:cs="Arial"/>
+        </w:rPr>
+      </w:pPr>
+      <w:r>
+        <w:rPr>
+          <w:rFonts w:ascii="Arial" w:hAnsi="Arial" w:cs="Arial"/>
+        </w:rPr>
+        <w:t xml:space="preserve">Wie ist die </w:t>
+      </w:r>
+      <w:r>
+        <w:rPr>
+          <w:rFonts w:ascii="Arial" w:hAnsi="Arial" w:cs="Arial"/>
+        </w:rPr>
+        <w:t>Nutzeroberfläche</w:t>
+      </w:r>
+      <w:r>
+        <w:rPr>
+          <w:rFonts w:ascii="Arial" w:hAnsi="Arial" w:cs="Arial"/>
+        </w:rPr>
+        <w:t xml:space="preserve"> aufgebaut?</w:t>
+      </w:r>
+    </w:p>
+    <w:p>
+      <w:pPr>
+        <w:spacing w:before="0" w:line="360" w:lineRule="auto"/>
+        <w:rPr>
+          <w:rFonts w:ascii="Arial" w:hAnsi="Arial" w:cs="Arial"/>
+        </w:rPr>
+      </w:pPr>
+      <w:r>
+        <w:rPr>
+          <w:rFonts w:ascii="Arial" w:hAnsi="Arial" w:cs="Arial"/>
+        </w:rPr>
+        <w:t>Welche Interaktionsmöglichkeiten gibt es?</w:t>
+      </w:r>
+      <w:r>
+        <w:rPr>
+          <w:rFonts w:ascii="Arial" w:hAnsi="Arial" w:cs="Arial"/>
+        </w:rPr>
+        <w:t xml:space="preserve"> (Konkret)</w:t>
+      </w:r>
+    </w:p>
+    <w:p>
+      <w:pPr>
+        <w:pStyle w:val="berschrift2"/>
+        <w:spacing w:before="0" w:line="360" w:lineRule="auto"/>
+        <w:jc w:val="both"/>
+        <w:rPr>
+          <w:rFonts w:cs="Arial"/>
+        </w:rPr>
+      </w:pPr>
+      <w:bookmarkStart w:id="64" w:name="_Toc182795960"/>
       <w:proofErr w:type="spellStart"/>
       <w:r>
         <w:rPr>
-          <w:rFonts w:ascii="Arial" w:hAnsi="Arial" w:cs="Arial"/>
-        </w:rPr>
-        <w:t>Vewendete</w:t>
+          <w:rFonts w:cs="Arial"/>
+        </w:rPr>
+        <w:t>Deployment</w:t>
       </w:r>
       <w:proofErr w:type="spellEnd"/>
       <w:r>
         <w:rPr>
-          <w:rFonts w:ascii="Arial" w:hAnsi="Arial" w:cs="Arial"/>
-        </w:rPr>
-        <w:t xml:space="preserve"> </w:t>
-      </w:r>
-      <w:proofErr w:type="spellStart"/>
-      <w:r>
-        <w:rPr>
-          <w:rFonts w:ascii="Arial" w:hAnsi="Arial" w:cs="Arial"/>
-        </w:rPr>
-        <w:t>Techologien</w:t>
-      </w:r>
-      <w:proofErr w:type="spellEnd"/>
-      <w:r>
-        <w:rPr>
-          <w:rFonts w:ascii="Arial" w:hAnsi="Arial" w:cs="Arial"/>
-        </w:rPr>
-        <w:t xml:space="preserve"> wie Vue, Maps </w:t>
-      </w:r>
-      <w:proofErr w:type="spellStart"/>
-      <w:r>
-        <w:rPr>
-          <w:rFonts w:ascii="Arial" w:hAnsi="Arial" w:cs="Arial"/>
-        </w:rPr>
-        <w:t>api</w:t>
-      </w:r>
-      <w:proofErr w:type="spellEnd"/>
-      <w:r>
-        <w:rPr>
-          <w:rFonts w:ascii="Arial" w:hAnsi="Arial" w:cs="Arial"/>
-        </w:rPr>
-        <w:t xml:space="preserve"> etc.</w:t>
-      </w:r>
-    </w:p>
-    <w:p>
-      <w:pPr>
-        <w:pStyle w:val="berschrift2"/>
-        <w:spacing w:before="0" w:line="360" w:lineRule="auto"/>
-        <w:jc w:val="both"/>
-        <w:rPr>
-          <w:rFonts w:cs="Arial"/>
-        </w:rPr>
-      </w:pPr>
-      <w:bookmarkStart w:id="63" w:name="_Toc182795958"/>
-      <w:proofErr w:type="spellStart"/>
-      <w:r>
-        <w:rPr>
-          <w:rFonts w:cs="Arial"/>
-        </w:rPr>
-        <w:t>Testing</w:t>
-      </w:r>
-      <w:bookmarkEnd w:id="63"/>
-      <w:proofErr w:type="spellEnd"/>
-    </w:p>
-    <w:p>
-      <w:pPr>
-        <w:pStyle w:val="berschrift2"/>
-        <w:spacing w:before="0" w:line="360" w:lineRule="auto"/>
-        <w:jc w:val="both"/>
-        <w:rPr>
-          <w:rFonts w:cs="Arial"/>
-        </w:rPr>
-      </w:pPr>
-      <w:bookmarkStart w:id="64" w:name="_Toc182795959"/>
-      <w:r>
-        <w:rPr>
-          <w:rFonts w:cs="Arial"/>
-        </w:rPr>
-        <w:t>Benutzeroberfläche und Interaktivität</w:t>
+          <w:rFonts w:cs="Arial"/>
+        </w:rPr>
+        <w:t xml:space="preserve"> und Hosting</w:t>
       </w:r>
       <w:bookmarkEnd w:id="64"/>
     </w:p>
@@ -18512,78 +18720,6 @@
         <w:rPr>
           <w:rFonts w:ascii="Arial" w:hAnsi="Arial" w:cs="Arial"/>
         </w:rPr>
-        <w:t xml:space="preserve">Wie ist die </w:t>
-      </w:r>
-      <w:r>
-        <w:rPr>
-          <w:rFonts w:ascii="Arial" w:hAnsi="Arial" w:cs="Arial"/>
-        </w:rPr>
-        <w:t>Nutzeroberfläche</w:t>
-      </w:r>
-      <w:r>
-        <w:rPr>
-          <w:rFonts w:ascii="Arial" w:hAnsi="Arial" w:cs="Arial"/>
-        </w:rPr>
-        <w:t xml:space="preserve"> aufgebaut?</w:t>
-      </w:r>
-    </w:p>
-    <w:p>
-      <w:pPr>
-        <w:spacing w:before="0" w:line="360" w:lineRule="auto"/>
-        <w:rPr>
-          <w:rFonts w:ascii="Arial" w:hAnsi="Arial" w:cs="Arial"/>
-        </w:rPr>
-      </w:pPr>
-      <w:r>
-        <w:rPr>
-          <w:rFonts w:ascii="Arial" w:hAnsi="Arial" w:cs="Arial"/>
-        </w:rPr>
-        <w:t>Welche Interaktionsmöglichkeiten gibt es?</w:t>
-      </w:r>
-      <w:r>
-        <w:rPr>
-          <w:rFonts w:ascii="Arial" w:hAnsi="Arial" w:cs="Arial"/>
-        </w:rPr>
-        <w:t xml:space="preserve"> (Konkret)</w:t>
-      </w:r>
-    </w:p>
-    <w:p>
-      <w:pPr>
-        <w:pStyle w:val="berschrift2"/>
-        <w:spacing w:before="0" w:line="360" w:lineRule="auto"/>
-        <w:jc w:val="both"/>
-        <w:rPr>
-          <w:rFonts w:cs="Arial"/>
-        </w:rPr>
-      </w:pPr>
-      <w:bookmarkStart w:id="65" w:name="_Toc182795960"/>
-      <w:proofErr w:type="spellStart"/>
-      <w:r>
-        <w:rPr>
-          <w:rFonts w:cs="Arial"/>
-        </w:rPr>
-        <w:t>Deployment</w:t>
-      </w:r>
-      <w:proofErr w:type="spellEnd"/>
-      <w:r>
-        <w:rPr>
-          <w:rFonts w:cs="Arial"/>
-        </w:rPr>
-        <w:t xml:space="preserve"> und Hosting</w:t>
-      </w:r>
-      <w:bookmarkEnd w:id="65"/>
-    </w:p>
-    <w:p>
-      <w:pPr>
-        <w:spacing w:before="0" w:line="360" w:lineRule="auto"/>
-        <w:rPr>
-          <w:rFonts w:ascii="Arial" w:hAnsi="Arial" w:cs="Arial"/>
-        </w:rPr>
-      </w:pPr>
-      <w:r>
-        <w:rPr>
-          <w:rFonts w:ascii="Arial" w:hAnsi="Arial" w:cs="Arial"/>
-        </w:rPr>
         <w:t>Wie und wo wird gehostet?</w:t>
       </w:r>
     </w:p>
@@ -18618,7 +18754,7 @@
           <w:rFonts w:cs="Arial"/>
         </w:rPr>
       </w:pPr>
-      <w:bookmarkStart w:id="66" w:name="_Toc182795961"/>
+      <w:bookmarkStart w:id="65" w:name="_Toc182795961"/>
       <w:r>
         <w:rPr>
           <w:rFonts w:cs="Arial"/>
@@ -18626,7 +18762,7 @@
         <w:lastRenderedPageBreak/>
         <w:t>Zusammenfassung und Ausblick</w:t>
       </w:r>
-      <w:bookmarkEnd w:id="66"/>
+      <w:bookmarkEnd w:id="65"/>
     </w:p>
     <w:p>
       <w:pPr>
@@ -18641,8 +18777,8 @@
           <w:rFonts w:cs="Arial"/>
         </w:rPr>
       </w:pPr>
-      <w:bookmarkStart w:id="67" w:name="_Ref492657968"/>
-      <w:bookmarkStart w:id="68" w:name="_Toc182795962"/>
+      <w:bookmarkStart w:id="66" w:name="_Ref492657968"/>
+      <w:bookmarkStart w:id="67" w:name="_Toc182795962"/>
       <w:r>
         <w:rPr>
           <w:rFonts w:cs="Arial"/>
@@ -18650,8 +18786,8 @@
         <w:lastRenderedPageBreak/>
         <w:t>Glossar</w:t>
       </w:r>
+      <w:bookmarkEnd w:id="66"/>
       <w:bookmarkEnd w:id="67"/>
-      <w:bookmarkEnd w:id="68"/>
     </w:p>
     <w:p>
       <w:pPr>
@@ -18666,7 +18802,7 @@
           <w:rFonts w:cs="Arial"/>
         </w:rPr>
       </w:pPr>
-      <w:bookmarkStart w:id="69" w:name="_Toc182795963"/>
+      <w:bookmarkStart w:id="68" w:name="_Toc182795963"/>
       <w:r>
         <w:rPr>
           <w:rFonts w:cs="Arial"/>
@@ -18680,7 +18816,7 @@
         </w:rPr>
         <w:t>verzeichnis</w:t>
       </w:r>
-      <w:bookmarkEnd w:id="69"/>
+      <w:bookmarkEnd w:id="68"/>
     </w:p>
     <w:p>
       <w:pPr>
@@ -18695,56 +18831,22 @@
           <w:rFonts w:ascii="Arial" w:hAnsi="Arial" w:cs="Arial"/>
           <w:b/>
           <w:bCs/>
+          <w:lang w:val="en-US"/>
         </w:rPr>
         <w:t>3GPP</w:t>
       </w:r>
       <w:r>
         <w:rPr>
           <w:rFonts w:ascii="Arial" w:hAnsi="Arial" w:cs="Arial"/>
-        </w:rPr>
-        <w:t xml:space="preserve"> – </w:t>
-      </w:r>
-      <w:proofErr w:type="spellStart"/>
-      <w:r>
-        <w:rPr>
-          <w:rFonts w:ascii="Arial" w:hAnsi="Arial" w:cs="Arial"/>
-        </w:rPr>
-        <w:t>the</w:t>
-      </w:r>
-      <w:proofErr w:type="spellEnd"/>
-      <w:r>
-        <w:rPr>
-          <w:rFonts w:ascii="Arial" w:hAnsi="Arial" w:cs="Arial"/>
-        </w:rPr>
-        <w:t xml:space="preserve"> mobile </w:t>
-      </w:r>
-      <w:proofErr w:type="spellStart"/>
-      <w:r>
-        <w:rPr>
-          <w:rFonts w:ascii="Arial" w:hAnsi="Arial" w:cs="Arial"/>
-        </w:rPr>
-        <w:t>broadband</w:t>
-      </w:r>
-      <w:proofErr w:type="spellEnd"/>
-      <w:r>
-        <w:rPr>
-          <w:rFonts w:ascii="Arial" w:hAnsi="Arial" w:cs="Arial"/>
-        </w:rPr>
-        <w:t xml:space="preserve"> </w:t>
-      </w:r>
-      <w:proofErr w:type="spellStart"/>
-      <w:r>
-        <w:rPr>
-          <w:rFonts w:ascii="Arial" w:hAnsi="Arial" w:cs="Arial"/>
-        </w:rPr>
-        <w:t>standard</w:t>
-      </w:r>
-      <w:proofErr w:type="spellEnd"/>
-      <w:r>
-        <w:rPr>
-          <w:rFonts w:ascii="Arial" w:hAnsi="Arial" w:cs="Arial"/>
-        </w:rPr>
-        <w:t xml:space="preserve">. (o. D.). 3GPP. </w:t>
+          <w:lang w:val="en-US"/>
+        </w:rPr>
+        <w:t xml:space="preserve"> – the mobile broadband standard. </w:t>
+      </w:r>
+      <w:r>
+        <w:rPr>
+          <w:rFonts w:ascii="Arial" w:hAnsi="Arial" w:cs="Arial"/>
+        </w:rPr>
+        <w:t xml:space="preserve">(o. D.). 3GPP. </w:t>
       </w:r>
     </w:p>
     <w:p>
@@ -18755,7 +18857,7 @@
           <w:rFonts w:ascii="Arial" w:hAnsi="Arial" w:cs="Arial"/>
         </w:rPr>
       </w:pPr>
-      <w:hyperlink r:id="rId19" w:history="1">
+      <w:hyperlink r:id="rId20" w:history="1">
         <w:r>
           <w:rPr>
             <w:rStyle w:val="Hyperlink"/>
@@ -19071,7 +19173,7 @@
           <w:sz w:val="27"/>
         </w:rPr>
       </w:pPr>
-      <w:bookmarkStart w:id="70" w:name="_Toc182795964"/>
+      <w:bookmarkStart w:id="69" w:name="_Toc182795964"/>
       <w:r>
         <w:rPr>
           <w:rFonts w:cs="Arial"/>
@@ -19090,7 +19192,7 @@
         </w:rPr>
         <w:t>:</w:t>
       </w:r>
-      <w:bookmarkEnd w:id="70"/>
+      <w:bookmarkEnd w:id="69"/>
     </w:p>
     <w:p>
       <w:pPr>
@@ -19490,7 +19592,7 @@
           <w:sz w:val="27"/>
         </w:rPr>
       </w:pPr>
-      <w:bookmarkStart w:id="71" w:name="_Toc182795965"/>
+      <w:bookmarkStart w:id="70" w:name="_Toc182795965"/>
       <w:r>
         <w:rPr>
           <w:rFonts w:cs="Arial"/>
@@ -19510,7 +19612,7 @@
         </w:rPr>
         <w:t>:</w:t>
       </w:r>
-      <w:bookmarkEnd w:id="71"/>
+      <w:bookmarkEnd w:id="70"/>
     </w:p>
     <w:p>
       <w:pPr>
@@ -19752,22 +19854,25 @@
       <w:r>
         <w:rPr>
           <w:rFonts w:ascii="Arial" w:hAnsi="Arial" w:cs="Arial"/>
-        </w:rPr>
-        <w:t xml:space="preserve">Mogensen, P., </w:t>
+          <w:lang w:val="en-US"/>
+        </w:rPr>
+        <w:t xml:space="preserve">Mogensen, P., Pajukoski, K., </w:t>
       </w:r>
       <w:proofErr w:type="spellStart"/>
       <w:r>
         <w:rPr>
           <w:rFonts w:ascii="Arial" w:hAnsi="Arial" w:cs="Arial"/>
-        </w:rPr>
-        <w:t>Pajukoski</w:t>
+          <w:lang w:val="en-US"/>
+        </w:rPr>
+        <w:t>Raaf</w:t>
       </w:r>
       <w:proofErr w:type="spellEnd"/>
       <w:r>
         <w:rPr>
           <w:rFonts w:ascii="Arial" w:hAnsi="Arial" w:cs="Arial"/>
-        </w:rPr>
-        <w:t xml:space="preserve">, K., Raaf, B., Irmer, R., &amp; Eichinger, J. (2007). </w:t>
+          <w:lang w:val="en-US"/>
+        </w:rPr>
+        <w:t xml:space="preserve">, B., Irmer, R., &amp; Eichinger, J. (2007). </w:t>
       </w:r>
       <w:r>
         <w:rPr>
@@ -19895,6 +20000,7 @@
           <w:rFonts w:ascii="Arial" w:hAnsi="Arial" w:cs="Arial"/>
           <w:b/>
           <w:bCs/>
+          <w:lang w:val="en-US"/>
         </w:rPr>
         <w:t>Ratasuk</w:t>
       </w:r>
@@ -19904,44 +20010,9 @@
           <w:rFonts w:ascii="Arial" w:hAnsi="Arial" w:cs="Arial"/>
           <w:b/>
           <w:bCs/>
-        </w:rPr>
-        <w:t xml:space="preserve">, R., </w:t>
-      </w:r>
-      <w:proofErr w:type="spellStart"/>
-      <w:r>
-        <w:rPr>
-          <w:rFonts w:ascii="Arial" w:hAnsi="Arial" w:cs="Arial"/>
-          <w:b/>
-          <w:bCs/>
-        </w:rPr>
-        <w:t>Vejlgaard</w:t>
-      </w:r>
-      <w:proofErr w:type="spellEnd"/>
-      <w:r>
-        <w:rPr>
-          <w:rFonts w:ascii="Arial" w:hAnsi="Arial" w:cs="Arial"/>
-          <w:b/>
-          <w:bCs/>
-        </w:rPr>
-        <w:t xml:space="preserve">, B., </w:t>
-      </w:r>
-      <w:proofErr w:type="spellStart"/>
-      <w:r>
-        <w:rPr>
-          <w:rFonts w:ascii="Arial" w:hAnsi="Arial" w:cs="Arial"/>
-          <w:b/>
-          <w:bCs/>
-        </w:rPr>
-        <w:t>Mangalvedhe</w:t>
-      </w:r>
-      <w:proofErr w:type="spellEnd"/>
-      <w:r>
-        <w:rPr>
-          <w:rFonts w:ascii="Arial" w:hAnsi="Arial" w:cs="Arial"/>
-          <w:b/>
-          <w:bCs/>
-        </w:rPr>
-        <w:t xml:space="preserve">, N., &amp; Ghosh, A. (2014). </w:t>
+          <w:lang w:val="en-US"/>
+        </w:rPr>
+        <w:t xml:space="preserve">, R., Vejlgaard, B., Mangalvedhe, N., &amp; Ghosh, A. (2014). </w:t>
       </w:r>
       <w:r>
         <w:rPr>
@@ -20028,7 +20099,7 @@
         </w:rPr>
         <w:t xml:space="preserve"> </w:t>
       </w:r>
-      <w:bookmarkStart w:id="72" w:name="_Toc182795966"/>
+      <w:bookmarkStart w:id="71" w:name="_Toc182795966"/>
       <w:r>
         <w:rPr>
           <w:rFonts w:cs="Arial"/>
@@ -20049,7 +20120,7 @@
         </w:rPr>
         <w:t>:</w:t>
       </w:r>
-      <w:bookmarkEnd w:id="72"/>
+      <w:bookmarkEnd w:id="71"/>
     </w:p>
     <w:p>
       <w:pPr>
@@ -20299,7 +20370,7 @@
         </w:rPr>
         <w:t xml:space="preserve">. Retrieved from </w:t>
       </w:r>
-      <w:hyperlink r:id="rId20" w:tgtFrame="_new" w:history="1">
+      <w:hyperlink r:id="rId21" w:tgtFrame="_new" w:history="1">
         <w:r>
           <w:rPr>
             <w:rStyle w:val="Hyperlink"/>
@@ -20335,16 +20406,23 @@
         <w:rPr>
           <w:rFonts w:ascii="Arial" w:hAnsi="Arial" w:cs="Arial"/>
           <w:szCs w:val="24"/>
-          <w:lang w:val="en-US"/>
-        </w:rPr>
-        <w:t xml:space="preserve">  Dahlman</w:t>
-      </w:r>
+        </w:rPr>
+        <w:t xml:space="preserve">  </w:t>
+      </w:r>
+      <w:proofErr w:type="spellStart"/>
+      <w:r>
+        <w:rPr>
+          <w:rFonts w:ascii="Arial" w:hAnsi="Arial" w:cs="Arial"/>
+          <w:szCs w:val="24"/>
+        </w:rPr>
+        <w:t>Dahlman</w:t>
+      </w:r>
+      <w:proofErr w:type="spellEnd"/>
       <w:proofErr w:type="gramEnd"/>
       <w:r>
         <w:rPr>
           <w:rFonts w:ascii="Arial" w:hAnsi="Arial" w:cs="Arial"/>
           <w:szCs w:val="24"/>
-          <w:lang w:val="en-US"/>
         </w:rPr>
         <w:t xml:space="preserve">, E., </w:t>
       </w:r>
@@ -20353,7 +20431,6 @@
         <w:rPr>
           <w:rFonts w:ascii="Arial" w:hAnsi="Arial" w:cs="Arial"/>
           <w:szCs w:val="24"/>
-          <w:lang w:val="en-US"/>
         </w:rPr>
         <w:t>Parkvall</w:t>
       </w:r>
@@ -20362,9 +20439,24 @@
         <w:rPr>
           <w:rFonts w:ascii="Arial" w:hAnsi="Arial" w:cs="Arial"/>
           <w:szCs w:val="24"/>
-          <w:lang w:val="en-US"/>
-        </w:rPr>
-        <w:t xml:space="preserve">, S., &amp; Skold, J. (2018). </w:t>
+        </w:rPr>
+        <w:t xml:space="preserve">, S., &amp; </w:t>
+      </w:r>
+      <w:proofErr w:type="spellStart"/>
+      <w:r>
+        <w:rPr>
+          <w:rFonts w:ascii="Arial" w:hAnsi="Arial" w:cs="Arial"/>
+          <w:szCs w:val="24"/>
+        </w:rPr>
+        <w:t>Skold</w:t>
+      </w:r>
+      <w:proofErr w:type="spellEnd"/>
+      <w:r>
+        <w:rPr>
+          <w:rFonts w:ascii="Arial" w:hAnsi="Arial" w:cs="Arial"/>
+          <w:szCs w:val="24"/>
+        </w:rPr>
+        <w:t xml:space="preserve">, J. (2018). </w:t>
       </w:r>
       <w:r>
         <w:rPr>
@@ -20414,15 +20506,27 @@
       <w:r>
         <w:rPr>
           <w:rFonts w:ascii="Arial" w:hAnsi="Arial" w:cs="Arial"/>
-          <w:lang w:val="en-US"/>
-        </w:rPr>
-        <w:t xml:space="preserve"> Raza, U., Kulkarni, P., &amp; </w:t>
+        </w:rPr>
+        <w:t xml:space="preserve"> Raza, U., </w:t>
       </w:r>
       <w:proofErr w:type="spellStart"/>
       <w:r>
         <w:rPr>
           <w:rFonts w:ascii="Arial" w:hAnsi="Arial" w:cs="Arial"/>
-          <w:lang w:val="en-US"/>
+        </w:rPr>
+        <w:t>Kulkarni</w:t>
+      </w:r>
+      <w:proofErr w:type="spellEnd"/>
+      <w:r>
+        <w:rPr>
+          <w:rFonts w:ascii="Arial" w:hAnsi="Arial" w:cs="Arial"/>
+        </w:rPr>
+        <w:t xml:space="preserve">, P., &amp; </w:t>
+      </w:r>
+      <w:proofErr w:type="spellStart"/>
+      <w:r>
+        <w:rPr>
+          <w:rFonts w:ascii="Arial" w:hAnsi="Arial" w:cs="Arial"/>
         </w:rPr>
         <w:t>Sooriyabandara</w:t>
       </w:r>
@@ -20430,9 +20534,15 @@
       <w:r>
         <w:rPr>
           <w:rFonts w:ascii="Arial" w:hAnsi="Arial" w:cs="Arial"/>
-          <w:lang w:val="en-US"/>
-        </w:rPr>
-        <w:t xml:space="preserve">, M. (2017). A Survey on Low Power Wide Area Networks for IoT Applications. </w:t>
+        </w:rPr>
+        <w:t xml:space="preserve">, M. (2017). </w:t>
+      </w:r>
+      <w:r>
+        <w:rPr>
+          <w:rFonts w:ascii="Arial" w:hAnsi="Arial" w:cs="Arial"/>
+          <w:lang w:val="en-US"/>
+        </w:rPr>
+        <w:t xml:space="preserve">A Survey on Low Power Wide Area Networks for IoT Applications. </w:t>
       </w:r>
       <w:r>
         <w:rPr>
@@ -20471,6 +20581,7 @@
       <w:r>
         <w:rPr>
           <w:rFonts w:ascii="Arial" w:hAnsi="Arial" w:cs="Arial"/>
+          <w:lang w:val="en-US"/>
         </w:rPr>
         <w:lastRenderedPageBreak/>
         <w:t>Ratasuk</w:t>
@@ -20479,36 +20590,9 @@
       <w:r>
         <w:rPr>
           <w:rFonts w:ascii="Arial" w:hAnsi="Arial" w:cs="Arial"/>
-        </w:rPr>
-        <w:t xml:space="preserve">, R., </w:t>
-      </w:r>
-      <w:proofErr w:type="spellStart"/>
-      <w:r>
-        <w:rPr>
-          <w:rFonts w:ascii="Arial" w:hAnsi="Arial" w:cs="Arial"/>
-        </w:rPr>
-        <w:t>Mangalvedhe</w:t>
-      </w:r>
-      <w:proofErr w:type="spellEnd"/>
-      <w:r>
-        <w:rPr>
-          <w:rFonts w:ascii="Arial" w:hAnsi="Arial" w:cs="Arial"/>
-        </w:rPr>
-        <w:t xml:space="preserve">, N., Zhang, Y., Robert, M., &amp; </w:t>
-      </w:r>
-      <w:proofErr w:type="spellStart"/>
-      <w:r>
-        <w:rPr>
-          <w:rFonts w:ascii="Arial" w:hAnsi="Arial" w:cs="Arial"/>
-        </w:rPr>
-        <w:t>Koskinen</w:t>
-      </w:r>
-      <w:proofErr w:type="spellEnd"/>
-      <w:r>
-        <w:rPr>
-          <w:rFonts w:ascii="Arial" w:hAnsi="Arial" w:cs="Arial"/>
-        </w:rPr>
-        <w:t xml:space="preserve">, J.-P. (2016). </w:t>
+          <w:lang w:val="en-US"/>
+        </w:rPr>
+        <w:t xml:space="preserve">, R., Mangalvedhe, N., Zhang, Y., Robert, M., &amp; Koskinen, J.-P. (2016). </w:t>
       </w:r>
       <w:r>
         <w:rPr>
@@ -20559,8 +20643,8 @@
           <w:rFonts w:ascii="Arial" w:hAnsi="Arial" w:cs="Arial"/>
         </w:rPr>
         <w:sectPr>
-          <w:headerReference w:type="default" r:id="rId21"/>
-          <w:headerReference w:type="first" r:id="rId22"/>
+          <w:headerReference w:type="default" r:id="rId22"/>
+          <w:headerReference w:type="first" r:id="rId23"/>
           <w:type w:val="continuous"/>
           <w:pgSz w:w="11906" w:h="16838" w:code="9"/>
           <w:pgMar w:top="1134" w:right="1134" w:bottom="1134" w:left="1134" w:header="720" w:footer="720" w:gutter="0"/>
@@ -20583,7 +20667,7 @@
           <w:lang w:val="en-US"/>
         </w:rPr>
       </w:pPr>
-      <w:bookmarkStart w:id="73" w:name="_Toc182795967"/>
+      <w:bookmarkStart w:id="72" w:name="_Toc182795967"/>
       <w:proofErr w:type="spellStart"/>
       <w:r>
         <w:rPr>
@@ -20593,7 +20677,7 @@
         <w:lastRenderedPageBreak/>
         <w:t>Stichwortverzeichnis</w:t>
       </w:r>
-      <w:bookmarkEnd w:id="73"/>
+      <w:bookmarkEnd w:id="72"/>
       <w:proofErr w:type="spellEnd"/>
     </w:p>
     <w:p>
@@ -20604,7 +20688,7 @@
           <w:noProof/>
         </w:rPr>
         <w:sectPr>
-          <w:headerReference w:type="first" r:id="rId23"/>
+          <w:headerReference w:type="first" r:id="rId24"/>
           <w:type w:val="continuous"/>
           <w:pgSz w:w="11906" w:h="16838" w:code="9"/>
           <w:pgMar w:top="1418" w:right="1418" w:bottom="1134" w:left="1985" w:header="720" w:footer="720" w:gutter="0"/>
@@ -20725,7 +20809,7 @@
         <w:rPr>
           <w:noProof/>
         </w:rPr>
-        <w:instrText>3</w:instrText>
+        <w:instrText>4</w:instrText>
       </w:r>
     </w:fldSimple>
     <w:r>
@@ -20742,7 +20826,7 @@
         <w:rPr>
           <w:noProof/>
         </w:rPr>
-        <w:instrText>3</w:instrText>
+        <w:instrText>4</w:instrText>
       </w:r>
     </w:fldSimple>
     <w:r>
@@ -20755,7 +20839,7 @@
       <w:rPr>
         <w:noProof/>
       </w:rPr>
-      <w:instrText>3</w:instrText>
+      <w:instrText>4</w:instrText>
     </w:r>
     <w:r>
       <w:instrText xml:space="preserve"> </w:instrText>
@@ -20773,7 +20857,7 @@
       <w:rPr>
         <w:noProof/>
       </w:rPr>
-      <w:t xml:space="preserve">3 </w:t>
+      <w:t xml:space="preserve">4 </w:t>
     </w:r>
     <w:r>
       <w:fldChar w:fldCharType="end"/>
@@ -20783,7 +20867,7 @@
         <w:rPr>
           <w:noProof/>
         </w:rPr>
-        <w:t>Lokalisierungstechnologien und Applikationen</w:t>
+        <w:t>Mikrocontroller- Sensoren und Modems</w:t>
       </w:r>
     </w:fldSimple>
     <w:r>
@@ -23720,6 +23804,7 @@
   <w:style w:type="character" w:default="1" w:styleId="Absatz-Standardschriftart">
     <w:name w:val="Default Paragraph Font"/>
     <w:uiPriority w:val="1"/>
+    <w:semiHidden/>
     <w:unhideWhenUsed/>
   </w:style>
   <w:style w:type="table" w:default="1" w:styleId="NormaleTabelle">

</xml_diff>